<commit_message>
update project proposal copy
</commit_message>
<xml_diff>
--- a/douments/IT6105 Project Proposal 2021 - Copy.docx
+++ b/douments/IT6105 Project Proposal 2021 - Copy.docx
@@ -4323,7 +4323,7 @@
           <w:sz w:val="16"/>
           <w:szCs w:val="16"/>
         </w:rPr>
-        <w:object w:dxaOrig="1440" w:dyaOrig="1440" w14:anchorId="483A600D">
+        <w:object w:dxaOrig="225" w:dyaOrig="225" w14:anchorId="483A600D">
           <v:shapetype id="_x0000_t75" coordsize="21600,21600" o:spt="75" o:preferrelative="t" path="m@4@5l@4@11@9@11@9@5xe" filled="f" stroked="f">
             <v:stroke joinstyle="miter"/>
             <v:formulas>
@@ -4343,7 +4343,7 @@
             <v:path o:extrusionok="f" gradientshapeok="t" o:connecttype="rect"/>
             <o:lock v:ext="edit" aspectratio="t"/>
           </v:shapetype>
-          <v:shape id="_x0000_i1029" type="#_x0000_t75" style="width:140.4pt;height:20.4pt" o:ole="">
+          <v:shape id="_x0000_i1029" type="#_x0000_t75" style="width:140.35pt;height:20.35pt" o:ole="">
             <v:imagedata r:id="rId13" o:title=""/>
           </v:shape>
           <w:control r:id="rId14" w:name="OptionButton1" w:shapeid="_x0000_i1029"/>
@@ -4414,7 +4414,7 @@
           <w:sz w:val="16"/>
           <w:szCs w:val="16"/>
         </w:rPr>
-        <w:object w:dxaOrig="1440" w:dyaOrig="1440" w14:anchorId="0283A84B">
+        <w:object w:dxaOrig="225" w:dyaOrig="225" w14:anchorId="0283A84B">
           <v:shape id="_x0000_i1031" type="#_x0000_t75" style="width:108pt;height:18pt" o:ole="">
             <v:imagedata r:id="rId15" o:title=""/>
           </v:shape>
@@ -4785,15 +4785,43 @@
           <w:lang w:bidi="ta-IN"/>
         </w:rPr>
       </w:pPr>
-      <w:r>
-        <w:rPr>
-          <w:rFonts w:ascii="CMR10" w:hAnsi="CMR10" w:cs="CMR10"/>
+    </w:p>
+    <w:p>
+      <w:pPr>
+        <w:autoSpaceDE w:val="0"/>
+        <w:autoSpaceDN w:val="0"/>
+        <w:adjustRightInd w:val="0"/>
+        <w:rPr>
+          <w:rFonts w:ascii="CMR10" w:hAnsi="CMR10" w:cs="CMR10"/>
+          <w:b/>
+          <w:bCs/>
+          <w:sz w:val="22"/>
+          <w:szCs w:val="22"/>
+          <w:lang w:bidi="ta-IN"/>
+        </w:rPr>
+      </w:pPr>
+      <w:r>
+        <w:rPr>
+          <w:rFonts w:ascii="CMR10" w:hAnsi="CMR10" w:cs="CMR10"/>
+          <w:b/>
+          <w:bCs/>
           <w:sz w:val="22"/>
           <w:szCs w:val="22"/>
           <w:lang w:bidi="ta-IN"/>
         </w:rPr>
         <w:t>Motivation for project:</w:t>
       </w:r>
+      <w:r>
+        <w:rPr>
+          <w:rFonts w:ascii="CMR10" w:hAnsi="CMR10" w:cs="CMR10"/>
+          <w:b/>
+          <w:bCs/>
+          <w:sz w:val="22"/>
+          <w:szCs w:val="22"/>
+          <w:lang w:bidi="ta-IN"/>
+        </w:rPr>
+        <w:t xml:space="preserve"> (Check)</w:t>
+      </w:r>
     </w:p>
     <w:p>
       <w:pPr>
@@ -4815,6 +4843,7 @@
         <w:autoSpaceDN w:val="0"/>
         <w:adjustRightInd w:val="0"/>
         <w:spacing w:line="360" w:lineRule="auto"/>
+        <w:jc w:val="both"/>
         <w:rPr>
           <w:rFonts w:ascii="CMR10" w:hAnsi="CMR10" w:cs="CMR10"/>
           <w:sz w:val="22"/>
@@ -4838,7 +4867,54 @@
           <w:szCs w:val="22"/>
           <w:lang w:bidi="ta-IN"/>
         </w:rPr>
-        <w:t>he computer sales and servicing sector sell and service many types of computers, including desktops, laptops, notebooks, palmtops, and software, as well as peripherals such as printers, scanners, and keyboards. These products are often purchased from domestic and foreign producers and distributors before being sold to end users, such as households and enterprises.</w:t>
+        <w:t>he computer sales and servicing sector sell and service many types of computers, including desktops, laptops, notebooks, palmtops, and software, as well as peripherals such as printers, scanners, and keyboards. These products are often purchased from domestic and foreign producers and distributors before being sold to end</w:t>
+      </w:r>
+      <w:r>
+        <w:rPr>
+          <w:rFonts w:ascii="CMR10" w:hAnsi="CMR10" w:cs="CMR10"/>
+          <w:sz w:val="22"/>
+          <w:szCs w:val="22"/>
+          <w:lang w:bidi="ta-IN"/>
+        </w:rPr>
+        <w:t>-</w:t>
+      </w:r>
+      <w:r>
+        <w:rPr>
+          <w:rFonts w:ascii="CMR10" w:hAnsi="CMR10" w:cs="CMR10"/>
+          <w:sz w:val="22"/>
+          <w:szCs w:val="22"/>
+          <w:lang w:bidi="ta-IN"/>
+        </w:rPr>
+        <w:t>users, such as households and enterprises.</w:t>
+      </w:r>
+      <w:r>
+        <w:rPr>
+          <w:rFonts w:ascii="CMR10" w:hAnsi="CMR10" w:cs="CMR10"/>
+          <w:sz w:val="22"/>
+          <w:szCs w:val="22"/>
+          <w:lang w:bidi="ta-IN"/>
+        </w:rPr>
+        <w:t xml:space="preserve"> </w:t>
+      </w:r>
+      <w:proofErr w:type="gramStart"/>
+      <w:r>
+        <w:rPr>
+          <w:rFonts w:ascii="CMR10" w:hAnsi="CMR10" w:cs="CMR10"/>
+          <w:sz w:val="22"/>
+          <w:szCs w:val="22"/>
+          <w:lang w:bidi="ta-IN"/>
+        </w:rPr>
+        <w:t>Once in a while</w:t>
+      </w:r>
+      <w:proofErr w:type="gramEnd"/>
+      <w:r>
+        <w:rPr>
+          <w:rFonts w:ascii="CMR10" w:hAnsi="CMR10" w:cs="CMR10"/>
+          <w:sz w:val="22"/>
+          <w:szCs w:val="22"/>
+          <w:lang w:bidi="ta-IN"/>
+        </w:rPr>
+        <w:t>, Encryption IT Solutions emerges that genuinely delivers on its promises, exceeding consumers' expectations and exceeding their imagination.</w:t>
       </w:r>
     </w:p>
     <w:p>
@@ -4861,111 +4937,555 @@
         <w:autoSpaceDN w:val="0"/>
         <w:adjustRightInd w:val="0"/>
         <w:spacing w:line="360" w:lineRule="auto"/>
-        <w:rPr>
-          <w:rFonts w:ascii="CMR10" w:hAnsi="CMR10" w:cs="CMR10"/>
-          <w:sz w:val="22"/>
-          <w:szCs w:val="22"/>
-          <w:lang w:bidi="ta-IN"/>
-        </w:rPr>
-      </w:pPr>
-      <w:r>
-        <w:rPr>
-          <w:rFonts w:ascii="CMR10" w:hAnsi="CMR10" w:cs="CMR10"/>
-          <w:sz w:val="22"/>
-          <w:szCs w:val="22"/>
-          <w:lang w:bidi="ta-IN"/>
-        </w:rPr>
-        <w:t xml:space="preserve">Encryption IT Solutions, located in </w:t>
-      </w:r>
-      <w:proofErr w:type="spellStart"/>
-      <w:r>
-        <w:rPr>
-          <w:rFonts w:ascii="CMR10" w:hAnsi="CMR10" w:cs="CMR10"/>
-          <w:sz w:val="22"/>
-          <w:szCs w:val="22"/>
-          <w:lang w:bidi="ta-IN"/>
-        </w:rPr>
-        <w:t>Bandaragana</w:t>
-      </w:r>
-      <w:proofErr w:type="spellEnd"/>
-      <w:r>
-        <w:rPr>
-          <w:rFonts w:ascii="CMR10" w:hAnsi="CMR10" w:cs="CMR10"/>
-          <w:sz w:val="22"/>
-          <w:szCs w:val="22"/>
-          <w:lang w:bidi="ta-IN"/>
-        </w:rPr>
-        <w:t>, is a well-known computer store. They provide computer hardware accessories as well as offer computer repair services.</w:t>
-      </w:r>
-    </w:p>
-    <w:p>
-      <w:pPr>
-        <w:autoSpaceDE w:val="0"/>
-        <w:autoSpaceDN w:val="0"/>
-        <w:adjustRightInd w:val="0"/>
-        <w:rPr>
-          <w:rFonts w:ascii="CMR10" w:hAnsi="CMR10" w:cs="CMR10"/>
-          <w:sz w:val="22"/>
-          <w:szCs w:val="22"/>
-          <w:lang w:bidi="ta-IN"/>
-        </w:rPr>
-      </w:pPr>
-    </w:p>
-    <w:p>
-      <w:pPr>
-        <w:autoSpaceDE w:val="0"/>
-        <w:autoSpaceDN w:val="0"/>
-        <w:adjustRightInd w:val="0"/>
-        <w:rPr>
-          <w:rFonts w:ascii="CMR10" w:hAnsi="CMR10" w:cs="CMR10"/>
-          <w:sz w:val="22"/>
-          <w:szCs w:val="22"/>
-          <w:lang w:bidi="ta-IN"/>
-        </w:rPr>
-      </w:pPr>
-      <w:r>
-        <w:rPr>
-          <w:rFonts w:ascii="CMR10" w:hAnsi="CMR10" w:cs="CMR10"/>
-          <w:sz w:val="22"/>
-          <w:szCs w:val="22"/>
-          <w:lang w:bidi="ta-IN"/>
-        </w:rPr>
+        <w:jc w:val="both"/>
+        <w:rPr>
+          <w:rFonts w:ascii="CMR10" w:hAnsi="CMR10" w:cs="CMR10"/>
+          <w:sz w:val="22"/>
+          <w:szCs w:val="22"/>
+          <w:lang w:bidi="ta-IN"/>
+        </w:rPr>
+      </w:pPr>
+      <w:r>
+        <w:rPr>
+          <w:rFonts w:ascii="CMR10" w:hAnsi="CMR10" w:cs="CMR10"/>
+          <w:sz w:val="22"/>
+          <w:szCs w:val="22"/>
+          <w:lang w:bidi="ta-IN"/>
+        </w:rPr>
+        <w:t>Encryption IT Solutions is a renowned information and communication technology (ICT) company that has been in existence since 2010. They provide an unrivaled program and experience in ICT equipment repair, servicing, maintenance, and cleaning.</w:t>
+      </w:r>
+      <w:r>
+        <w:rPr>
+          <w:rFonts w:ascii="CMR10" w:hAnsi="CMR10" w:cs="CMR10"/>
+          <w:sz w:val="22"/>
+          <w:szCs w:val="22"/>
+          <w:lang w:bidi="ta-IN"/>
+        </w:rPr>
+        <w:t xml:space="preserve"> </w:t>
+      </w:r>
+      <w:r>
+        <w:rPr>
+          <w:rFonts w:ascii="CMR10" w:hAnsi="CMR10" w:cs="CMR10"/>
+          <w:sz w:val="22"/>
+          <w:szCs w:val="22"/>
+          <w:lang w:bidi="ta-IN"/>
+        </w:rPr>
+        <w:t>They are depending on its technically advanced next</w:t>
+      </w:r>
+      <w:r>
+        <w:rPr>
+          <w:rFonts w:ascii="CMR10" w:hAnsi="CMR10" w:cs="CMR10"/>
+          <w:sz w:val="22"/>
+          <w:szCs w:val="22"/>
+          <w:lang w:bidi="ta-IN"/>
+        </w:rPr>
+        <w:t>-</w:t>
+      </w:r>
+      <w:r>
+        <w:rPr>
+          <w:rFonts w:ascii="CMR10" w:hAnsi="CMR10" w:cs="CMR10"/>
+          <w:sz w:val="22"/>
+          <w:szCs w:val="22"/>
+          <w:lang w:bidi="ta-IN"/>
+        </w:rPr>
+        <w:t>generation infrastructure to deliver best in class customer-aware and lifestyle-enhancing products and services that anticipate customers' needs.</w:t>
+      </w:r>
+    </w:p>
+    <w:p>
+      <w:pPr>
+        <w:autoSpaceDE w:val="0"/>
+        <w:autoSpaceDN w:val="0"/>
+        <w:adjustRightInd w:val="0"/>
+        <w:spacing w:line="360" w:lineRule="auto"/>
+        <w:jc w:val="both"/>
+        <w:rPr>
+          <w:rFonts w:ascii="CMR10" w:hAnsi="CMR10" w:cs="CMR10"/>
+          <w:sz w:val="22"/>
+          <w:szCs w:val="22"/>
+          <w:lang w:bidi="ta-IN"/>
+        </w:rPr>
+      </w:pPr>
+    </w:p>
+    <w:p>
+      <w:pPr>
+        <w:autoSpaceDE w:val="0"/>
+        <w:autoSpaceDN w:val="0"/>
+        <w:adjustRightInd w:val="0"/>
+        <w:spacing w:line="360" w:lineRule="auto"/>
+        <w:jc w:val="both"/>
+        <w:rPr>
+          <w:rFonts w:ascii="CMR10" w:hAnsi="CMR10" w:cs="CMR10"/>
+          <w:sz w:val="22"/>
+          <w:szCs w:val="22"/>
+          <w:lang w:bidi="ta-IN"/>
+        </w:rPr>
+      </w:pPr>
+      <w:r>
+        <w:rPr>
+          <w:rFonts w:ascii="CMR10" w:hAnsi="CMR10" w:cs="CMR10"/>
+          <w:sz w:val="22"/>
+          <w:szCs w:val="22"/>
+          <w:lang w:bidi="ta-IN"/>
+        </w:rPr>
+        <w:t>Customers are on</w:t>
+      </w:r>
+      <w:r>
+        <w:rPr>
+          <w:rFonts w:ascii="CMR10" w:hAnsi="CMR10" w:cs="CMR10"/>
+          <w:sz w:val="22"/>
+          <w:szCs w:val="22"/>
+          <w:lang w:bidi="ta-IN"/>
+        </w:rPr>
+        <w:t xml:space="preserve"> the </w:t>
+      </w:r>
+      <w:r>
+        <w:rPr>
+          <w:rFonts w:ascii="CMR10" w:hAnsi="CMR10" w:cs="CMR10"/>
+          <w:sz w:val="22"/>
+          <w:szCs w:val="22"/>
+          <w:lang w:bidi="ta-IN"/>
+        </w:rPr>
+        <w:t>go, busy, and mobile, and they want frictionless and seamless services.</w:t>
+      </w:r>
+      <w:r>
+        <w:rPr>
+          <w:rFonts w:ascii="CMR10" w:hAnsi="CMR10" w:cs="CMR10"/>
+          <w:sz w:val="22"/>
+          <w:szCs w:val="22"/>
+          <w:lang w:bidi="ta-IN"/>
+        </w:rPr>
+        <w:t xml:space="preserve"> </w:t>
+      </w:r>
+      <w:r>
+        <w:rPr>
+          <w:rFonts w:ascii="CMR10" w:hAnsi="CMR10" w:cs="CMR10"/>
+          <w:sz w:val="22"/>
+          <w:szCs w:val="22"/>
+          <w:lang w:bidi="ta-IN"/>
+        </w:rPr>
+        <w:t>By gaining a solid understanding of the needs of customers We provide a convenient product browsing experience, a simple payment system, and a delivery tracking system that allows customers to track their order as it arrives at their home. In addition, we spoke with shop technicians and discovered that the average person has just around 25% of the average understanding o</w:t>
+      </w:r>
+      <w:r>
+        <w:rPr>
+          <w:rFonts w:ascii="CMR10" w:hAnsi="CMR10" w:cs="CMR10"/>
+          <w:sz w:val="22"/>
+          <w:szCs w:val="22"/>
+          <w:lang w:bidi="ta-IN"/>
+        </w:rPr>
+        <w:t>f</w:t>
+      </w:r>
+      <w:r>
+        <w:rPr>
+          <w:rFonts w:ascii="CMR10" w:hAnsi="CMR10" w:cs="CMR10"/>
+          <w:sz w:val="22"/>
+          <w:szCs w:val="22"/>
+          <w:lang w:bidi="ta-IN"/>
+        </w:rPr>
+        <w:t xml:space="preserve"> how to purchase items to build a computer. Others require technical support to purchas</w:t>
+      </w:r>
+      <w:r>
+        <w:rPr>
+          <w:rFonts w:ascii="CMR10" w:hAnsi="CMR10" w:cs="CMR10"/>
+          <w:sz w:val="22"/>
+          <w:szCs w:val="22"/>
+          <w:lang w:bidi="ta-IN"/>
+        </w:rPr>
+        <w:t>ing</w:t>
+      </w:r>
+      <w:r>
+        <w:rPr>
+          <w:rFonts w:ascii="CMR10" w:hAnsi="CMR10" w:cs="CMR10"/>
+          <w:sz w:val="22"/>
+          <w:szCs w:val="22"/>
+          <w:lang w:bidi="ta-IN"/>
+        </w:rPr>
+        <w:t xml:space="preserve"> products. We decide to use a virtual assistant to aid the rest of the team who are unfamiliar with computer hardware.</w:t>
+      </w:r>
+      <w:r>
+        <w:rPr>
+          <w:rFonts w:ascii="CMR10" w:hAnsi="CMR10" w:cs="CMR10"/>
+          <w:sz w:val="22"/>
+          <w:szCs w:val="22"/>
+          <w:lang w:bidi="ta-IN"/>
+        </w:rPr>
+        <w:t xml:space="preserve"> Also</w:t>
+      </w:r>
+      <w:r>
+        <w:rPr>
+          <w:rFonts w:ascii="CMR10" w:hAnsi="CMR10" w:cs="CMR10"/>
+          <w:sz w:val="22"/>
+          <w:szCs w:val="22"/>
+          <w:lang w:bidi="ta-IN"/>
+        </w:rPr>
+        <w:t xml:space="preserve">, the consumer has less time to troubleshoot computer hardware. We decided to create an efficient repair management module with an appointment booking </w:t>
+      </w:r>
+      <w:r>
+        <w:rPr>
+          <w:rFonts w:ascii="CMR10" w:hAnsi="CMR10" w:cs="CMR10"/>
+          <w:sz w:val="22"/>
+          <w:szCs w:val="22"/>
+          <w:lang w:bidi="ta-IN"/>
+        </w:rPr>
+        <w:t>module</w:t>
+      </w:r>
+      <w:r>
+        <w:rPr>
+          <w:rFonts w:ascii="CMR10" w:hAnsi="CMR10" w:cs="CMR10"/>
+          <w:sz w:val="22"/>
+          <w:szCs w:val="22"/>
+          <w:lang w:bidi="ta-IN"/>
+        </w:rPr>
+        <w:t xml:space="preserve"> as a computer hardware service provider to prevent consumers from wasting time at their repair location.</w:t>
+      </w:r>
+      <w:r>
+        <w:rPr>
+          <w:rFonts w:ascii="CMR10" w:hAnsi="CMR10" w:cs="CMR10"/>
+          <w:sz w:val="22"/>
+          <w:szCs w:val="22"/>
+          <w:lang w:bidi="ta-IN"/>
+        </w:rPr>
+        <w:t xml:space="preserve"> </w:t>
+      </w:r>
+      <w:r>
+        <w:rPr>
+          <w:rFonts w:ascii="CMR10" w:hAnsi="CMR10" w:cs="CMR10"/>
+          <w:sz w:val="22"/>
+          <w:szCs w:val="22"/>
+          <w:lang w:bidi="ta-IN"/>
+        </w:rPr>
+        <w:t xml:space="preserve">It is more important to deal with the </w:t>
+      </w:r>
+      <w:r>
+        <w:rPr>
+          <w:rFonts w:ascii="CMR10" w:hAnsi="CMR10" w:cs="CMR10"/>
+          <w:sz w:val="22"/>
+          <w:szCs w:val="22"/>
+          <w:lang w:bidi="ta-IN"/>
+        </w:rPr>
+        <w:t>items’</w:t>
+      </w:r>
+      <w:r>
+        <w:rPr>
+          <w:rFonts w:ascii="CMR10" w:hAnsi="CMR10" w:cs="CMR10"/>
+          <w:sz w:val="22"/>
+          <w:szCs w:val="22"/>
+          <w:lang w:bidi="ta-IN"/>
+        </w:rPr>
+        <w:t xml:space="preserve"> warranties. We decide to add a warranty checking feature that allows consumers to check the warranty status of individual parts purchased from the shop.</w:t>
+      </w:r>
+    </w:p>
+    <w:p>
+      <w:pPr>
+        <w:autoSpaceDE w:val="0"/>
+        <w:autoSpaceDN w:val="0"/>
+        <w:adjustRightInd w:val="0"/>
+        <w:spacing w:line="360" w:lineRule="auto"/>
+        <w:jc w:val="both"/>
+        <w:rPr>
+          <w:rFonts w:ascii="CMR10" w:hAnsi="CMR10" w:cs="CMR10"/>
+          <w:sz w:val="22"/>
+          <w:szCs w:val="22"/>
+          <w:lang w:bidi="ta-IN"/>
+        </w:rPr>
+      </w:pPr>
+    </w:p>
+    <w:p>
+      <w:pPr>
+        <w:autoSpaceDE w:val="0"/>
+        <w:autoSpaceDN w:val="0"/>
+        <w:adjustRightInd w:val="0"/>
+        <w:spacing w:line="360" w:lineRule="auto"/>
+        <w:jc w:val="both"/>
+        <w:rPr>
+          <w:rFonts w:ascii="CMR10" w:hAnsi="CMR10" w:cs="CMR10"/>
+          <w:sz w:val="22"/>
+          <w:szCs w:val="22"/>
+          <w:lang w:bidi="ta-IN"/>
+        </w:rPr>
+      </w:pPr>
+      <w:r>
+        <w:rPr>
+          <w:rFonts w:ascii="CMR10" w:hAnsi="CMR10" w:cs="CMR10"/>
+          <w:sz w:val="22"/>
+          <w:szCs w:val="22"/>
+          <w:lang w:bidi="ta-IN"/>
+        </w:rPr>
+        <w:t>We can find an outstanding solution for Encryption IT Solutions to continue their greatness in the computer sales and maintenance sector in this digital age.</w:t>
+      </w:r>
+      <w:r>
+        <w:rPr>
+          <w:rFonts w:ascii="CMR10" w:hAnsi="CMR10" w:cs="CMR10"/>
+          <w:sz w:val="22"/>
+          <w:szCs w:val="22"/>
+          <w:lang w:bidi="ta-IN"/>
+        </w:rPr>
+        <w:t xml:space="preserve"> </w:t>
+      </w:r>
+      <w:r>
+        <w:rPr>
+          <w:rFonts w:ascii="CMR10" w:hAnsi="CMR10" w:cs="CMR10"/>
+          <w:sz w:val="22"/>
+          <w:szCs w:val="22"/>
+          <w:lang w:bidi="ta-IN"/>
+        </w:rPr>
+        <w:t xml:space="preserve">Furthermore, while pursuing a </w:t>
+      </w:r>
+      <w:proofErr w:type="gramStart"/>
+      <w:r>
+        <w:rPr>
+          <w:rFonts w:ascii="CMR10" w:hAnsi="CMR10" w:cs="CMR10"/>
+          <w:sz w:val="22"/>
+          <w:szCs w:val="22"/>
+          <w:lang w:bidi="ta-IN"/>
+        </w:rPr>
+        <w:t>Bachelor's</w:t>
+      </w:r>
+      <w:proofErr w:type="gramEnd"/>
+      <w:r>
+        <w:rPr>
+          <w:rFonts w:ascii="CMR10" w:hAnsi="CMR10" w:cs="CMR10"/>
+          <w:sz w:val="22"/>
+          <w:szCs w:val="22"/>
+          <w:lang w:bidi="ta-IN"/>
+        </w:rPr>
+        <w:t xml:space="preserve"> degree in Information Technology, this effort would substantially assist me in improving my project management, system analysis, design, and development abilities.</w:t>
+      </w:r>
+    </w:p>
+    <w:p>
+      <w:pPr>
+        <w:autoSpaceDE w:val="0"/>
+        <w:autoSpaceDN w:val="0"/>
+        <w:adjustRightInd w:val="0"/>
+        <w:spacing w:line="360" w:lineRule="auto"/>
+        <w:rPr>
+          <w:rFonts w:ascii="CMR10" w:hAnsi="CMR10" w:cs="CMR10"/>
+          <w:sz w:val="22"/>
+          <w:szCs w:val="22"/>
+          <w:lang w:bidi="ta-IN"/>
+        </w:rPr>
+      </w:pPr>
+    </w:p>
+    <w:p>
+      <w:pPr>
+        <w:autoSpaceDE w:val="0"/>
+        <w:autoSpaceDN w:val="0"/>
+        <w:adjustRightInd w:val="0"/>
+        <w:rPr>
+          <w:rFonts w:ascii="CMR10" w:hAnsi="CMR10" w:cs="CMR10"/>
+          <w:sz w:val="22"/>
+          <w:szCs w:val="22"/>
+          <w:lang w:bidi="ta-IN"/>
+        </w:rPr>
+      </w:pPr>
+    </w:p>
+    <w:p>
+      <w:pPr>
+        <w:autoSpaceDE w:val="0"/>
+        <w:autoSpaceDN w:val="0"/>
+        <w:adjustRightInd w:val="0"/>
+        <w:rPr>
+          <w:rFonts w:ascii="CMR10" w:hAnsi="CMR10" w:cs="CMR10"/>
+          <w:sz w:val="22"/>
+          <w:szCs w:val="22"/>
+          <w:lang w:bidi="ta-IN"/>
+        </w:rPr>
+      </w:pPr>
+    </w:p>
+    <w:p>
+      <w:pPr>
+        <w:autoSpaceDE w:val="0"/>
+        <w:autoSpaceDN w:val="0"/>
+        <w:adjustRightInd w:val="0"/>
+        <w:rPr>
+          <w:rFonts w:ascii="CMR10" w:hAnsi="CMR10" w:cs="CMR10"/>
+          <w:sz w:val="22"/>
+          <w:szCs w:val="22"/>
+          <w:lang w:bidi="ta-IN"/>
+        </w:rPr>
+      </w:pPr>
+    </w:p>
+    <w:p>
+      <w:pPr>
+        <w:autoSpaceDE w:val="0"/>
+        <w:autoSpaceDN w:val="0"/>
+        <w:adjustRightInd w:val="0"/>
+        <w:rPr>
+          <w:rFonts w:ascii="CMR10" w:hAnsi="CMR10" w:cs="CMR10"/>
+          <w:sz w:val="22"/>
+          <w:szCs w:val="22"/>
+          <w:lang w:bidi="ta-IN"/>
+        </w:rPr>
+      </w:pPr>
+    </w:p>
+    <w:p>
+      <w:pPr>
+        <w:autoSpaceDE w:val="0"/>
+        <w:autoSpaceDN w:val="0"/>
+        <w:adjustRightInd w:val="0"/>
+        <w:rPr>
+          <w:rFonts w:ascii="CMR10" w:hAnsi="CMR10" w:cs="CMR10"/>
+          <w:sz w:val="22"/>
+          <w:szCs w:val="22"/>
+          <w:lang w:bidi="ta-IN"/>
+        </w:rPr>
+      </w:pPr>
+    </w:p>
+    <w:p>
+      <w:pPr>
+        <w:autoSpaceDE w:val="0"/>
+        <w:autoSpaceDN w:val="0"/>
+        <w:adjustRightInd w:val="0"/>
+        <w:rPr>
+          <w:rFonts w:ascii="CMR10" w:hAnsi="CMR10" w:cs="CMR10"/>
+          <w:sz w:val="22"/>
+          <w:szCs w:val="22"/>
+          <w:lang w:bidi="ta-IN"/>
+        </w:rPr>
+      </w:pPr>
+    </w:p>
+    <w:p>
+      <w:pPr>
+        <w:autoSpaceDE w:val="0"/>
+        <w:autoSpaceDN w:val="0"/>
+        <w:adjustRightInd w:val="0"/>
+        <w:rPr>
+          <w:rFonts w:ascii="CMR10" w:hAnsi="CMR10" w:cs="CMR10"/>
+          <w:sz w:val="22"/>
+          <w:szCs w:val="22"/>
+          <w:lang w:bidi="ta-IN"/>
+        </w:rPr>
+      </w:pPr>
+    </w:p>
+    <w:p>
+      <w:pPr>
+        <w:autoSpaceDE w:val="0"/>
+        <w:autoSpaceDN w:val="0"/>
+        <w:adjustRightInd w:val="0"/>
+        <w:rPr>
+          <w:rFonts w:ascii="CMR10" w:hAnsi="CMR10" w:cs="CMR10"/>
+          <w:sz w:val="22"/>
+          <w:szCs w:val="22"/>
+          <w:lang w:bidi="ta-IN"/>
+        </w:rPr>
+      </w:pPr>
+    </w:p>
+    <w:p>
+      <w:pPr>
+        <w:autoSpaceDE w:val="0"/>
+        <w:autoSpaceDN w:val="0"/>
+        <w:adjustRightInd w:val="0"/>
+        <w:rPr>
+          <w:rFonts w:ascii="CMR10" w:hAnsi="CMR10" w:cs="CMR10"/>
+          <w:sz w:val="22"/>
+          <w:szCs w:val="22"/>
+          <w:lang w:bidi="ta-IN"/>
+        </w:rPr>
+      </w:pPr>
+    </w:p>
+    <w:p>
+      <w:pPr>
+        <w:autoSpaceDE w:val="0"/>
+        <w:autoSpaceDN w:val="0"/>
+        <w:adjustRightInd w:val="0"/>
+        <w:rPr>
+          <w:rFonts w:ascii="CMR10" w:hAnsi="CMR10" w:cs="CMR10"/>
+          <w:b/>
+          <w:bCs/>
+          <w:sz w:val="22"/>
+          <w:szCs w:val="22"/>
+          <w:lang w:bidi="ta-IN"/>
+        </w:rPr>
+      </w:pPr>
+      <w:r>
+        <w:rPr>
+          <w:rFonts w:ascii="CMR10" w:hAnsi="CMR10" w:cs="CMR10"/>
+          <w:b/>
+          <w:bCs/>
+          <w:sz w:val="22"/>
+          <w:szCs w:val="22"/>
+          <w:lang w:bidi="ta-IN"/>
+        </w:rPr>
+        <w:lastRenderedPageBreak/>
         <w:t>Objectives and scope of proposed project:</w:t>
       </w:r>
-    </w:p>
-    <w:p>
-      <w:pPr>
-        <w:autoSpaceDE w:val="0"/>
-        <w:autoSpaceDN w:val="0"/>
-        <w:adjustRightInd w:val="0"/>
-        <w:rPr>
-          <w:rFonts w:ascii="CMR10" w:hAnsi="CMR10" w:cs="CMR10"/>
-          <w:sz w:val="22"/>
-          <w:szCs w:val="22"/>
-          <w:lang w:bidi="ta-IN"/>
-        </w:rPr>
-      </w:pPr>
-    </w:p>
-    <w:p>
-      <w:pPr>
-        <w:autoSpaceDE w:val="0"/>
-        <w:autoSpaceDN w:val="0"/>
-        <w:adjustRightInd w:val="0"/>
-        <w:rPr>
-          <w:rFonts w:ascii="CMR10" w:hAnsi="CMR10" w:cs="CMR10"/>
-          <w:sz w:val="22"/>
-          <w:szCs w:val="22"/>
-          <w:lang w:bidi="ta-IN"/>
-        </w:rPr>
-      </w:pPr>
-      <w:r>
-        <w:rPr>
-          <w:rFonts w:ascii="CMR10" w:hAnsi="CMR10" w:cs="CMR10"/>
-          <w:sz w:val="22"/>
-          <w:szCs w:val="22"/>
-          <w:lang w:bidi="ta-IN"/>
-        </w:rPr>
-        <w:t>Objectives:</w:t>
+      <w:r>
+        <w:rPr>
+          <w:rFonts w:ascii="CMR10" w:hAnsi="CMR10" w:cs="CMR10"/>
+          <w:b/>
+          <w:bCs/>
+          <w:sz w:val="22"/>
+          <w:szCs w:val="22"/>
+          <w:lang w:bidi="ta-IN"/>
+        </w:rPr>
+        <w:t xml:space="preserve"> (Check)</w:t>
+      </w:r>
+    </w:p>
+    <w:p>
+      <w:pPr>
+        <w:autoSpaceDE w:val="0"/>
+        <w:autoSpaceDN w:val="0"/>
+        <w:adjustRightInd w:val="0"/>
+        <w:rPr>
+          <w:rFonts w:ascii="CMR10" w:hAnsi="CMR10" w:cs="CMR10"/>
+          <w:sz w:val="22"/>
+          <w:szCs w:val="22"/>
+          <w:lang w:bidi="ta-IN"/>
+        </w:rPr>
+      </w:pPr>
+    </w:p>
+    <w:p>
+      <w:pPr>
+        <w:autoSpaceDE w:val="0"/>
+        <w:autoSpaceDN w:val="0"/>
+        <w:adjustRightInd w:val="0"/>
+        <w:rPr>
+          <w:rFonts w:ascii="CMR10" w:hAnsi="CMR10" w:cs="CMR10"/>
+          <w:sz w:val="22"/>
+          <w:szCs w:val="22"/>
+          <w:lang w:bidi="ta-IN"/>
+        </w:rPr>
+      </w:pPr>
+      <w:r>
+        <w:rPr>
+          <w:rFonts w:ascii="CMR10" w:hAnsi="CMR10" w:cs="CMR10"/>
+          <w:b/>
+          <w:bCs/>
+          <w:sz w:val="22"/>
+          <w:szCs w:val="22"/>
+          <w:lang w:bidi="ta-IN"/>
+        </w:rPr>
+        <w:t>Objectives</w:t>
+      </w:r>
+      <w:r>
+        <w:rPr>
+          <w:rFonts w:ascii="CMR10" w:hAnsi="CMR10" w:cs="CMR10"/>
+          <w:sz w:val="22"/>
+          <w:szCs w:val="22"/>
+          <w:lang w:bidi="ta-IN"/>
+        </w:rPr>
+        <w:t>:</w:t>
+      </w:r>
+      <w:r>
+        <w:rPr>
+          <w:rFonts w:ascii="CMR10" w:hAnsi="CMR10" w:cs="CMR10"/>
+          <w:b/>
+          <w:bCs/>
+          <w:sz w:val="22"/>
+          <w:szCs w:val="22"/>
+          <w:lang w:bidi="ta-IN"/>
+        </w:rPr>
+        <w:t xml:space="preserve"> </w:t>
+      </w:r>
+      <w:r>
+        <w:rPr>
+          <w:rFonts w:ascii="CMR10" w:hAnsi="CMR10" w:cs="CMR10"/>
+          <w:b/>
+          <w:bCs/>
+          <w:sz w:val="22"/>
+          <w:szCs w:val="22"/>
+          <w:lang w:bidi="ta-IN"/>
+        </w:rPr>
+        <w:t>(Check)</w:t>
       </w:r>
     </w:p>
     <w:p>
@@ -4987,6 +5507,7 @@
         <w:autoSpaceDN w:val="0"/>
         <w:adjustRightInd w:val="0"/>
         <w:spacing w:line="360" w:lineRule="auto"/>
+        <w:jc w:val="both"/>
         <w:rPr>
           <w:rFonts w:ascii="CMR10" w:hAnsi="CMR10" w:cs="CMR10"/>
           <w:sz w:val="22"/>
@@ -5010,6 +5531,7 @@
         <w:autoSpaceDN w:val="0"/>
         <w:adjustRightInd w:val="0"/>
         <w:spacing w:line="360" w:lineRule="auto"/>
+        <w:jc w:val="both"/>
         <w:rPr>
           <w:rFonts w:ascii="CMR10" w:hAnsi="CMR10" w:cs="CMR10"/>
           <w:sz w:val="22"/>
@@ -5024,21 +5546,40 @@
         <w:autoSpaceDN w:val="0"/>
         <w:adjustRightInd w:val="0"/>
         <w:spacing w:line="360" w:lineRule="auto"/>
-        <w:rPr>
-          <w:rFonts w:ascii="CMR10" w:hAnsi="CMR10" w:cs="CMR10"/>
-          <w:sz w:val="22"/>
-          <w:szCs w:val="22"/>
-          <w:lang w:bidi="ta-IN"/>
-        </w:rPr>
-      </w:pPr>
-      <w:r>
-        <w:rPr>
-          <w:rFonts w:ascii="CMR10" w:hAnsi="CMR10" w:cs="CMR10"/>
-          <w:sz w:val="22"/>
-          <w:szCs w:val="22"/>
-          <w:lang w:bidi="ta-IN"/>
-        </w:rPr>
-        <w:t>The study's particular goals are as follows:</w:t>
+        <w:jc w:val="both"/>
+        <w:rPr>
+          <w:rFonts w:ascii="CMR10" w:hAnsi="CMR10" w:cs="CMR10"/>
+          <w:sz w:val="22"/>
+          <w:szCs w:val="22"/>
+          <w:lang w:bidi="ta-IN"/>
+        </w:rPr>
+      </w:pPr>
+      <w:r>
+        <w:rPr>
+          <w:rFonts w:ascii="CMR10" w:hAnsi="CMR10" w:cs="CMR10"/>
+          <w:sz w:val="22"/>
+          <w:szCs w:val="22"/>
+          <w:lang w:bidi="ta-IN"/>
+        </w:rPr>
+        <w:t xml:space="preserve">The study's particular </w:t>
+      </w:r>
+      <w:r>
+        <w:rPr>
+          <w:rFonts w:ascii="CMR10" w:hAnsi="CMR10" w:cs="CMR10"/>
+          <w:sz w:val="22"/>
+          <w:szCs w:val="22"/>
+          <w:lang w:bidi="ta-IN"/>
+        </w:rPr>
+        <w:t>objectives</w:t>
+      </w:r>
+      <w:r>
+        <w:rPr>
+          <w:rFonts w:ascii="CMR10" w:hAnsi="CMR10" w:cs="CMR10"/>
+          <w:sz w:val="22"/>
+          <w:szCs w:val="22"/>
+          <w:lang w:bidi="ta-IN"/>
+        </w:rPr>
+        <w:t xml:space="preserve"> are as follows:</w:t>
       </w:r>
     </w:p>
     <w:p>
@@ -5065,21 +5606,40 @@
         <w:autoSpaceDN w:val="0"/>
         <w:adjustRightInd w:val="0"/>
         <w:spacing w:line="360" w:lineRule="auto"/>
-        <w:rPr>
-          <w:rFonts w:ascii="CMR10" w:hAnsi="CMR10" w:cs="CMR10"/>
-          <w:sz w:val="22"/>
-          <w:szCs w:val="22"/>
-          <w:lang w:bidi="ta-IN"/>
-        </w:rPr>
-      </w:pPr>
-      <w:r>
-        <w:rPr>
-          <w:rFonts w:ascii="CMR10" w:hAnsi="CMR10" w:cs="CMR10"/>
-          <w:sz w:val="22"/>
-          <w:szCs w:val="22"/>
-          <w:lang w:bidi="ta-IN"/>
-        </w:rPr>
-        <w:t>Browse through the website and make online orders easily.</w:t>
+        <w:jc w:val="both"/>
+        <w:rPr>
+          <w:rFonts w:ascii="CMR10" w:hAnsi="CMR10" w:cs="CMR10"/>
+          <w:sz w:val="22"/>
+          <w:szCs w:val="22"/>
+          <w:lang w:bidi="ta-IN"/>
+        </w:rPr>
+      </w:pPr>
+      <w:r>
+        <w:rPr>
+          <w:rFonts w:ascii="CMR10" w:hAnsi="CMR10" w:cs="CMR10"/>
+          <w:sz w:val="22"/>
+          <w:szCs w:val="22"/>
+          <w:lang w:bidi="ta-IN"/>
+        </w:rPr>
+        <w:t>Include a virtual computer hardware assistant to let customers design a custom computer even if they don't know anything about computer</w:t>
+      </w:r>
+      <w:r>
+        <w:rPr>
+          <w:rFonts w:ascii="CMR10" w:hAnsi="CMR10" w:cs="CMR10"/>
+          <w:sz w:val="22"/>
+          <w:szCs w:val="22"/>
+          <w:lang w:bidi="ta-IN"/>
+        </w:rPr>
+        <w:t xml:space="preserve"> hardware</w:t>
+      </w:r>
+      <w:r>
+        <w:rPr>
+          <w:rFonts w:ascii="CMR10" w:hAnsi="CMR10" w:cs="CMR10"/>
+          <w:sz w:val="22"/>
+          <w:szCs w:val="22"/>
+          <w:lang w:bidi="ta-IN"/>
+        </w:rPr>
+        <w:t>.</w:t>
       </w:r>
     </w:p>
     <w:p>
@@ -5093,84 +5653,22 @@
         <w:autoSpaceDN w:val="0"/>
         <w:adjustRightInd w:val="0"/>
         <w:spacing w:line="360" w:lineRule="auto"/>
-        <w:rPr>
-          <w:rFonts w:ascii="CMR10" w:hAnsi="CMR10" w:cs="CMR10"/>
-          <w:sz w:val="22"/>
-          <w:szCs w:val="22"/>
-          <w:lang w:bidi="ta-IN"/>
-        </w:rPr>
-      </w:pPr>
-      <w:r>
-        <w:rPr>
-          <w:rFonts w:ascii="CMR10" w:hAnsi="CMR10" w:cs="CMR10"/>
-          <w:sz w:val="22"/>
-          <w:szCs w:val="22"/>
-          <w:lang w:bidi="ta-IN"/>
-        </w:rPr>
-        <w:t>Providing PC Builder Assistant for easily build</w:t>
-      </w:r>
-      <w:r>
-        <w:rPr>
-          <w:rFonts w:ascii="CMR10" w:hAnsi="CMR10" w:cs="CMR10"/>
-          <w:sz w:val="22"/>
-          <w:szCs w:val="22"/>
-          <w:lang w:bidi="ta-IN"/>
-        </w:rPr>
-        <w:t>ing</w:t>
-      </w:r>
-      <w:r>
-        <w:rPr>
-          <w:rFonts w:ascii="CMR10" w:hAnsi="CMR10" w:cs="CMR10"/>
-          <w:sz w:val="22"/>
-          <w:szCs w:val="22"/>
-          <w:lang w:bidi="ta-IN"/>
-        </w:rPr>
-        <w:t xml:space="preserve"> </w:t>
-      </w:r>
-      <w:r>
-        <w:rPr>
-          <w:rFonts w:ascii="CMR10" w:hAnsi="CMR10" w:cs="CMR10"/>
-          <w:sz w:val="22"/>
-          <w:szCs w:val="22"/>
-          <w:lang w:bidi="ta-IN"/>
-        </w:rPr>
-        <w:t xml:space="preserve">a </w:t>
-      </w:r>
-      <w:r>
-        <w:rPr>
-          <w:rFonts w:ascii="CMR10" w:hAnsi="CMR10" w:cs="CMR10"/>
-          <w:sz w:val="22"/>
-          <w:szCs w:val="22"/>
-          <w:lang w:bidi="ta-IN"/>
-        </w:rPr>
-        <w:t xml:space="preserve">custom pc when the customer has </w:t>
-      </w:r>
-      <w:r>
-        <w:rPr>
-          <w:rFonts w:ascii="CMR10" w:hAnsi="CMR10" w:cs="CMR10"/>
-          <w:sz w:val="22"/>
-          <w:szCs w:val="22"/>
-          <w:lang w:bidi="ta-IN"/>
-        </w:rPr>
-        <w:t xml:space="preserve">a </w:t>
-      </w:r>
-      <w:r>
-        <w:rPr>
-          <w:rFonts w:ascii="CMR10" w:hAnsi="CMR10" w:cs="CMR10"/>
-          <w:sz w:val="22"/>
-          <w:szCs w:val="22"/>
-          <w:lang w:bidi="ta-IN"/>
-        </w:rPr>
-        <w:t>lack of knowledge of computer hardware</w:t>
-      </w:r>
-      <w:r>
-        <w:rPr>
-          <w:rFonts w:ascii="CMR10" w:hAnsi="CMR10" w:cs="CMR10"/>
-          <w:sz w:val="22"/>
-          <w:szCs w:val="22"/>
-          <w:lang w:bidi="ta-IN"/>
-        </w:rPr>
-        <w:t>.</w:t>
+        <w:jc w:val="both"/>
+        <w:rPr>
+          <w:rFonts w:ascii="CMR10" w:hAnsi="CMR10" w:cs="CMR10"/>
+          <w:sz w:val="22"/>
+          <w:szCs w:val="22"/>
+          <w:lang w:bidi="ta-IN"/>
+        </w:rPr>
+      </w:pPr>
+      <w:r>
+        <w:rPr>
+          <w:rFonts w:ascii="CMR10" w:hAnsi="CMR10" w:cs="CMR10"/>
+          <w:sz w:val="22"/>
+          <w:szCs w:val="22"/>
+          <w:lang w:bidi="ta-IN"/>
+        </w:rPr>
+        <w:t>Using an automated question-based module to implement Online Troubleshooting and suggest appropriate items that are currently in stock.</w:t>
       </w:r>
     </w:p>
     <w:p>
@@ -5184,57 +5682,22 @@
         <w:autoSpaceDN w:val="0"/>
         <w:adjustRightInd w:val="0"/>
         <w:spacing w:line="360" w:lineRule="auto"/>
-        <w:rPr>
-          <w:rFonts w:ascii="CMR10" w:hAnsi="CMR10" w:cs="CMR10"/>
-          <w:sz w:val="22"/>
-          <w:szCs w:val="22"/>
-          <w:lang w:bidi="ta-IN"/>
-        </w:rPr>
-      </w:pPr>
-      <w:r>
-        <w:rPr>
-          <w:rFonts w:ascii="CMR10" w:hAnsi="CMR10" w:cs="CMR10"/>
-          <w:sz w:val="22"/>
-          <w:szCs w:val="22"/>
-          <w:lang w:bidi="ta-IN"/>
-        </w:rPr>
-        <w:t xml:space="preserve">Assisting with troubleshooting for PC </w:t>
-      </w:r>
-      <w:r>
-        <w:rPr>
-          <w:rFonts w:ascii="CMR10" w:hAnsi="CMR10" w:cs="CMR10"/>
-          <w:sz w:val="22"/>
-          <w:szCs w:val="22"/>
-          <w:lang w:bidi="ta-IN"/>
-        </w:rPr>
-        <w:t>failures</w:t>
-      </w:r>
-      <w:r>
-        <w:rPr>
-          <w:rFonts w:ascii="CMR10" w:hAnsi="CMR10" w:cs="CMR10"/>
-          <w:sz w:val="22"/>
-          <w:szCs w:val="22"/>
-          <w:lang w:bidi="ta-IN"/>
-        </w:rPr>
-        <w:t xml:space="preserve"> online and suggest</w:t>
-      </w:r>
-      <w:r>
-        <w:rPr>
-          <w:rFonts w:ascii="CMR10" w:hAnsi="CMR10" w:cs="CMR10"/>
-          <w:sz w:val="22"/>
-          <w:szCs w:val="22"/>
-          <w:lang w:bidi="ta-IN"/>
-        </w:rPr>
-        <w:t>ing</w:t>
-      </w:r>
-      <w:r>
-        <w:rPr>
-          <w:rFonts w:ascii="CMR10" w:hAnsi="CMR10" w:cs="CMR10"/>
-          <w:sz w:val="22"/>
-          <w:szCs w:val="22"/>
-          <w:lang w:bidi="ta-IN"/>
-        </w:rPr>
-        <w:t xml:space="preserve"> required parts</w:t>
+        <w:jc w:val="both"/>
+        <w:rPr>
+          <w:rFonts w:ascii="CMR10" w:hAnsi="CMR10" w:cs="CMR10"/>
+          <w:sz w:val="22"/>
+          <w:szCs w:val="22"/>
+          <w:lang w:bidi="ta-IN"/>
+        </w:rPr>
+      </w:pPr>
+      <w:r>
+        <w:rPr>
+          <w:rFonts w:ascii="CMR10" w:hAnsi="CMR10" w:cs="CMR10"/>
+          <w:sz w:val="22"/>
+          <w:szCs w:val="22"/>
+          <w:lang w:bidi="ta-IN"/>
+        </w:rPr>
+        <w:t>Including an appointment management module for taking care of appointments from clients who are having issues with their current stuff.</w:t>
       </w:r>
     </w:p>
     <w:p>
@@ -5248,30 +5711,22 @@
         <w:autoSpaceDN w:val="0"/>
         <w:adjustRightInd w:val="0"/>
         <w:spacing w:line="360" w:lineRule="auto"/>
-        <w:rPr>
-          <w:rFonts w:ascii="CMR10" w:hAnsi="CMR10" w:cs="CMR10"/>
-          <w:sz w:val="22"/>
-          <w:szCs w:val="22"/>
-          <w:lang w:bidi="ta-IN"/>
-        </w:rPr>
-      </w:pPr>
-      <w:r>
-        <w:rPr>
-          <w:rFonts w:ascii="CMR10" w:hAnsi="CMR10" w:cs="CMR10"/>
-          <w:sz w:val="22"/>
-          <w:szCs w:val="22"/>
-          <w:lang w:bidi="ta-IN"/>
-        </w:rPr>
-        <w:t>Making a booking system for technical assistance</w:t>
-      </w:r>
-      <w:r>
-        <w:rPr>
-          <w:rFonts w:ascii="CMR10" w:hAnsi="CMR10" w:cs="CMR10"/>
-          <w:sz w:val="22"/>
-          <w:szCs w:val="22"/>
-          <w:lang w:bidi="ta-IN"/>
-        </w:rPr>
-        <w:t>.</w:t>
+        <w:jc w:val="both"/>
+        <w:rPr>
+          <w:rFonts w:ascii="CMR10" w:hAnsi="CMR10" w:cs="CMR10"/>
+          <w:sz w:val="22"/>
+          <w:szCs w:val="22"/>
+          <w:lang w:bidi="ta-IN"/>
+        </w:rPr>
+      </w:pPr>
+      <w:r>
+        <w:rPr>
+          <w:rFonts w:ascii="CMR10" w:hAnsi="CMR10" w:cs="CMR10"/>
+          <w:sz w:val="22"/>
+          <w:szCs w:val="22"/>
+          <w:lang w:bidi="ta-IN"/>
+        </w:rPr>
+        <w:t>Providing a feature-rich product browsing method, as well as a simple payment and shipping mechanism, to fulfill the customer's order.</w:t>
       </w:r>
     </w:p>
     <w:p>
@@ -5285,84 +5740,58 @@
         <w:autoSpaceDN w:val="0"/>
         <w:adjustRightInd w:val="0"/>
         <w:spacing w:line="360" w:lineRule="auto"/>
-        <w:rPr>
-          <w:rFonts w:ascii="CMR10" w:hAnsi="CMR10" w:cs="CMR10"/>
-          <w:sz w:val="22"/>
-          <w:szCs w:val="22"/>
-          <w:lang w:bidi="ta-IN"/>
-        </w:rPr>
-      </w:pPr>
-      <w:r>
-        <w:rPr>
-          <w:rFonts w:ascii="CMR10" w:hAnsi="CMR10" w:cs="CMR10"/>
-          <w:sz w:val="22"/>
-          <w:szCs w:val="22"/>
-          <w:lang w:bidi="ta-IN"/>
-        </w:rPr>
-        <w:t>Manag</w:t>
-      </w:r>
-      <w:r>
-        <w:rPr>
-          <w:rFonts w:ascii="CMR10" w:hAnsi="CMR10" w:cs="CMR10"/>
-          <w:sz w:val="22"/>
-          <w:szCs w:val="22"/>
-          <w:lang w:bidi="ta-IN"/>
-        </w:rPr>
-        <w:t>ing</w:t>
-      </w:r>
-      <w:r>
-        <w:rPr>
-          <w:rFonts w:ascii="CMR10" w:hAnsi="CMR10" w:cs="CMR10"/>
-          <w:sz w:val="22"/>
-          <w:szCs w:val="22"/>
-          <w:lang w:bidi="ta-IN"/>
-        </w:rPr>
-        <w:t xml:space="preserve"> </w:t>
-      </w:r>
-      <w:r>
-        <w:rPr>
-          <w:rFonts w:ascii="CMR10" w:hAnsi="CMR10" w:cs="CMR10"/>
-          <w:sz w:val="22"/>
-          <w:szCs w:val="22"/>
-          <w:lang w:bidi="ta-IN"/>
-        </w:rPr>
-        <w:t>w</w:t>
-      </w:r>
-      <w:r>
-        <w:rPr>
-          <w:rFonts w:ascii="CMR10" w:hAnsi="CMR10" w:cs="CMR10"/>
-          <w:sz w:val="22"/>
-          <w:szCs w:val="22"/>
-          <w:lang w:bidi="ta-IN"/>
-        </w:rPr>
-        <w:t>arranty for exchange items or updat</w:t>
-      </w:r>
-      <w:r>
-        <w:rPr>
-          <w:rFonts w:ascii="CMR10" w:hAnsi="CMR10" w:cs="CMR10"/>
-          <w:sz w:val="22"/>
-          <w:szCs w:val="22"/>
-          <w:lang w:bidi="ta-IN"/>
-        </w:rPr>
-        <w:t>ing</w:t>
-      </w:r>
-      <w:r>
-        <w:rPr>
-          <w:rFonts w:ascii="CMR10" w:hAnsi="CMR10" w:cs="CMR10"/>
-          <w:sz w:val="22"/>
-          <w:szCs w:val="22"/>
-          <w:lang w:bidi="ta-IN"/>
-        </w:rPr>
-        <w:t xml:space="preserve"> items warranty</w:t>
-      </w:r>
-      <w:r>
-        <w:rPr>
-          <w:rFonts w:ascii="CMR10" w:hAnsi="CMR10" w:cs="CMR10"/>
-          <w:sz w:val="22"/>
-          <w:szCs w:val="22"/>
-          <w:lang w:bidi="ta-IN"/>
-        </w:rPr>
-        <w:t>.</w:t>
+        <w:jc w:val="both"/>
+        <w:rPr>
+          <w:rFonts w:ascii="CMR10" w:hAnsi="CMR10" w:cs="CMR10"/>
+          <w:sz w:val="22"/>
+          <w:szCs w:val="22"/>
+          <w:lang w:bidi="ta-IN"/>
+        </w:rPr>
+      </w:pPr>
+      <w:r>
+        <w:rPr>
+          <w:rFonts w:ascii="CMR10" w:hAnsi="CMR10" w:cs="CMR10"/>
+          <w:sz w:val="22"/>
+          <w:szCs w:val="22"/>
+          <w:lang w:bidi="ta-IN"/>
+        </w:rPr>
+        <w:t>Implementing a warranty checker to whether the</w:t>
+      </w:r>
+      <w:r>
+        <w:rPr>
+          <w:rFonts w:ascii="CMR10" w:hAnsi="CMR10" w:cs="CMR10"/>
+          <w:sz w:val="22"/>
+          <w:szCs w:val="22"/>
+          <w:lang w:bidi="ta-IN"/>
+        </w:rPr>
+        <w:t xml:space="preserve"> items</w:t>
+      </w:r>
+      <w:r>
+        <w:rPr>
+          <w:rFonts w:ascii="CMR10" w:hAnsi="CMR10" w:cs="CMR10"/>
+          <w:sz w:val="22"/>
+          <w:szCs w:val="22"/>
+          <w:lang w:bidi="ta-IN"/>
+        </w:rPr>
+        <w:t xml:space="preserve"> bought</w:t>
+      </w:r>
+      <w:r>
+        <w:rPr>
+          <w:rFonts w:ascii="CMR10" w:hAnsi="CMR10" w:cs="CMR10"/>
+          <w:sz w:val="22"/>
+          <w:szCs w:val="22"/>
+          <w:lang w:bidi="ta-IN"/>
+        </w:rPr>
+        <w:t xml:space="preserve"> by the customer</w:t>
+      </w:r>
+      <w:r>
+        <w:rPr>
+          <w:rFonts w:ascii="CMR10" w:hAnsi="CMR10" w:cs="CMR10"/>
+          <w:sz w:val="22"/>
+          <w:szCs w:val="22"/>
+          <w:lang w:bidi="ta-IN"/>
+        </w:rPr>
+        <w:t xml:space="preserve"> are still covered under warranty.</w:t>
       </w:r>
     </w:p>
     <w:p>
@@ -5376,40 +5805,40 @@
         <w:autoSpaceDN w:val="0"/>
         <w:adjustRightInd w:val="0"/>
         <w:spacing w:line="360" w:lineRule="auto"/>
-        <w:rPr>
-          <w:rFonts w:ascii="CMR10" w:hAnsi="CMR10" w:cs="CMR10"/>
-          <w:sz w:val="22"/>
-          <w:szCs w:val="22"/>
-          <w:lang w:bidi="ta-IN"/>
-        </w:rPr>
-      </w:pPr>
-      <w:r>
-        <w:rPr>
-          <w:rFonts w:ascii="CMR10" w:hAnsi="CMR10" w:cs="CMR10"/>
-          <w:sz w:val="22"/>
-          <w:szCs w:val="22"/>
-          <w:lang w:bidi="ta-IN"/>
-        </w:rPr>
-        <w:t>Providing item delivery details from 3</w:t>
-      </w:r>
-      <w:r>
-        <w:rPr>
-          <w:rFonts w:ascii="CMR10" w:hAnsi="CMR10" w:cs="CMR10"/>
-          <w:sz w:val="22"/>
-          <w:szCs w:val="22"/>
-          <w:vertAlign w:val="superscript"/>
-          <w:lang w:bidi="ta-IN"/>
-        </w:rPr>
-        <w:t>rd</w:t>
-      </w:r>
-      <w:r>
-        <w:rPr>
-          <w:rFonts w:ascii="CMR10" w:hAnsi="CMR10" w:cs="CMR10"/>
-          <w:sz w:val="22"/>
-          <w:szCs w:val="22"/>
-          <w:lang w:bidi="ta-IN"/>
-        </w:rPr>
-        <w:t xml:space="preserve"> party courier services.</w:t>
+        <w:jc w:val="both"/>
+        <w:rPr>
+          <w:rFonts w:ascii="CMR10" w:hAnsi="CMR10" w:cs="CMR10"/>
+          <w:sz w:val="22"/>
+          <w:szCs w:val="22"/>
+          <w:lang w:bidi="ta-IN"/>
+        </w:rPr>
+      </w:pPr>
+      <w:r>
+        <w:rPr>
+          <w:rFonts w:ascii="CMR10" w:hAnsi="CMR10" w:cs="CMR10"/>
+          <w:sz w:val="22"/>
+          <w:szCs w:val="22"/>
+          <w:lang w:bidi="ta-IN"/>
+        </w:rPr>
+        <w:t xml:space="preserve">Inventory management, which makes it easy to create items </w:t>
+      </w:r>
+      <w:r>
+        <w:rPr>
+          <w:rFonts w:ascii="CMR10" w:hAnsi="CMR10" w:cs="CMR10"/>
+          <w:sz w:val="22"/>
+          <w:szCs w:val="22"/>
+          <w:lang w:bidi="ta-IN"/>
+        </w:rPr>
+        <w:t>for</w:t>
+      </w:r>
+      <w:r>
+        <w:rPr>
+          <w:rFonts w:ascii="CMR10" w:hAnsi="CMR10" w:cs="CMR10"/>
+          <w:sz w:val="22"/>
+          <w:szCs w:val="22"/>
+          <w:lang w:bidi="ta-IN"/>
+        </w:rPr>
+        <w:t xml:space="preserve"> the store and receive automated alerts when stock levels are low.</w:t>
       </w:r>
     </w:p>
     <w:p>
@@ -5423,30 +5852,45 @@
         <w:autoSpaceDN w:val="0"/>
         <w:adjustRightInd w:val="0"/>
         <w:spacing w:line="360" w:lineRule="auto"/>
-        <w:rPr>
-          <w:rFonts w:ascii="CMR10" w:hAnsi="CMR10" w:cs="CMR10"/>
-          <w:sz w:val="22"/>
-          <w:szCs w:val="22"/>
-          <w:lang w:bidi="ta-IN"/>
-        </w:rPr>
-      </w:pPr>
-      <w:r>
-        <w:rPr>
-          <w:rFonts w:ascii="CMR10" w:hAnsi="CMR10" w:cs="CMR10"/>
-          <w:sz w:val="22"/>
-          <w:szCs w:val="22"/>
-          <w:lang w:bidi="ta-IN"/>
-        </w:rPr>
-        <w:t>Providing user-friendly and secure methods of recording customer orders and confidential data.</w:t>
+        <w:jc w:val="both"/>
+        <w:rPr>
+          <w:rFonts w:ascii="CMR10" w:hAnsi="CMR10" w:cs="CMR10"/>
+          <w:sz w:val="22"/>
+          <w:szCs w:val="22"/>
+          <w:lang w:bidi="ta-IN"/>
+        </w:rPr>
+      </w:pPr>
+      <w:r>
+        <w:rPr>
+          <w:rFonts w:ascii="CMR10" w:hAnsi="CMR10" w:cs="CMR10"/>
+          <w:sz w:val="22"/>
+          <w:szCs w:val="22"/>
+          <w:lang w:bidi="ta-IN"/>
+        </w:rPr>
+        <w:t>Generate a variety</w:t>
+      </w:r>
+      <w:r>
+        <w:rPr>
+          <w:rFonts w:ascii="CMR10" w:hAnsi="CMR10" w:cs="CMR10"/>
+          <w:sz w:val="22"/>
+          <w:szCs w:val="22"/>
+          <w:lang w:bidi="ta-IN"/>
+        </w:rPr>
+        <w:t xml:space="preserve"> </w:t>
+      </w:r>
+      <w:r>
+        <w:rPr>
+          <w:rFonts w:ascii="CMR10" w:hAnsi="CMR10" w:cs="CMR10"/>
+          <w:sz w:val="22"/>
+          <w:szCs w:val="22"/>
+          <w:lang w:bidi="ta-IN"/>
+        </w:rPr>
+        <w:t>of reports and graphics, including sales and stock data, to assist management in making decisions.</w:t>
       </w:r>
     </w:p>
     <w:p>
       <w:pPr>
         <w:pStyle w:val="ListParagraph"/>
-        <w:numPr>
-          <w:ilvl w:val="0"/>
-          <w:numId w:val="7"/>
-        </w:numPr>
         <w:autoSpaceDE w:val="0"/>
         <w:autoSpaceDN w:val="0"/>
         <w:adjustRightInd w:val="0"/>
@@ -5458,285 +5902,76 @@
           <w:lang w:bidi="ta-IN"/>
         </w:rPr>
       </w:pPr>
-      <w:r>
-        <w:rPr>
-          <w:rFonts w:ascii="CMR10" w:hAnsi="CMR10" w:cs="CMR10"/>
-          <w:sz w:val="22"/>
-          <w:szCs w:val="22"/>
-          <w:lang w:bidi="ta-IN"/>
-        </w:rPr>
-        <w:t>To keep and manipulate customer information.</w:t>
-      </w:r>
-    </w:p>
-    <w:p>
-      <w:pPr>
-        <w:pStyle w:val="ListParagraph"/>
-        <w:numPr>
-          <w:ilvl w:val="0"/>
-          <w:numId w:val="7"/>
-        </w:numPr>
+    </w:p>
+    <w:p>
+      <w:pPr>
         <w:autoSpaceDE w:val="0"/>
         <w:autoSpaceDN w:val="0"/>
         <w:adjustRightInd w:val="0"/>
         <w:spacing w:line="360" w:lineRule="auto"/>
-        <w:rPr>
-          <w:rFonts w:ascii="CMR10" w:hAnsi="CMR10" w:cs="CMR10"/>
-          <w:sz w:val="22"/>
-          <w:szCs w:val="22"/>
-          <w:lang w:bidi="ta-IN"/>
-        </w:rPr>
-      </w:pPr>
-      <w:r>
-        <w:rPr>
-          <w:rFonts w:ascii="CMR10" w:hAnsi="CMR10" w:cs="CMR10"/>
-          <w:sz w:val="22"/>
-          <w:szCs w:val="22"/>
-          <w:lang w:bidi="ta-IN"/>
-        </w:rPr>
-        <w:t>To maintain the stock and create reorder levels.</w:t>
-      </w:r>
-    </w:p>
-    <w:p>
-      <w:pPr>
-        <w:pStyle w:val="ListParagraph"/>
-        <w:numPr>
-          <w:ilvl w:val="0"/>
-          <w:numId w:val="7"/>
-        </w:numPr>
+        <w:ind w:left="360"/>
+        <w:rPr>
+          <w:rFonts w:ascii="CMR10" w:hAnsi="CMR10" w:cs="CMR10"/>
+          <w:sz w:val="22"/>
+          <w:szCs w:val="22"/>
+          <w:lang w:bidi="ta-IN"/>
+        </w:rPr>
+      </w:pPr>
+      <w:r>
+        <w:rPr>
+          <w:rFonts w:ascii="CMR10" w:hAnsi="CMR10" w:cs="CMR10"/>
+          <w:b/>
+          <w:bCs/>
+          <w:sz w:val="22"/>
+          <w:szCs w:val="22"/>
+          <w:lang w:bidi="ta-IN"/>
+        </w:rPr>
+        <w:t>Scope</w:t>
+      </w:r>
+      <w:r>
+        <w:rPr>
+          <w:rFonts w:ascii="CMR10" w:hAnsi="CMR10" w:cs="CMR10"/>
+          <w:sz w:val="22"/>
+          <w:szCs w:val="22"/>
+          <w:lang w:bidi="ta-IN"/>
+        </w:rPr>
+        <w:t>:</w:t>
+      </w:r>
+      <w:r>
+        <w:rPr>
+          <w:rFonts w:ascii="CMR10" w:hAnsi="CMR10" w:cs="CMR10"/>
+          <w:sz w:val="22"/>
+          <w:szCs w:val="22"/>
+          <w:lang w:bidi="ta-IN"/>
+        </w:rPr>
+        <w:t xml:space="preserve"> </w:t>
+      </w:r>
+      <w:r>
+        <w:rPr>
+          <w:rFonts w:ascii="CMR10" w:hAnsi="CMR10" w:cs="CMR10"/>
+          <w:b/>
+          <w:bCs/>
+          <w:sz w:val="22"/>
+          <w:szCs w:val="22"/>
+          <w:lang w:bidi="ta-IN"/>
+        </w:rPr>
+        <w:t>(Check)</w:t>
+      </w:r>
+    </w:p>
+    <w:p>
+      <w:pPr>
         <w:autoSpaceDE w:val="0"/>
         <w:autoSpaceDN w:val="0"/>
         <w:adjustRightInd w:val="0"/>
         <w:spacing w:line="360" w:lineRule="auto"/>
-        <w:rPr>
-          <w:rFonts w:ascii="CMR10" w:hAnsi="CMR10" w:cs="CMR10"/>
-          <w:sz w:val="22"/>
-          <w:szCs w:val="22"/>
-          <w:lang w:bidi="ta-IN"/>
-        </w:rPr>
-      </w:pPr>
-      <w:r>
-        <w:rPr>
-          <w:rFonts w:ascii="CMR10" w:hAnsi="CMR10" w:cs="CMR10"/>
-          <w:sz w:val="22"/>
-          <w:szCs w:val="22"/>
-          <w:lang w:bidi="ta-IN"/>
-        </w:rPr>
-        <w:t>Generating invoices to keep tracking sales and orders.</w:t>
-      </w:r>
-    </w:p>
-    <w:p>
-      <w:pPr>
-        <w:pStyle w:val="ListParagraph"/>
-        <w:numPr>
-          <w:ilvl w:val="0"/>
-          <w:numId w:val="7"/>
-        </w:numPr>
-        <w:autoSpaceDE w:val="0"/>
-        <w:autoSpaceDN w:val="0"/>
-        <w:adjustRightInd w:val="0"/>
-        <w:spacing w:line="360" w:lineRule="auto"/>
-        <w:rPr>
-          <w:rFonts w:ascii="CMR10" w:hAnsi="CMR10" w:cs="CMR10"/>
-          <w:sz w:val="22"/>
-          <w:szCs w:val="22"/>
-          <w:lang w:bidi="ta-IN"/>
-        </w:rPr>
-      </w:pPr>
-      <w:r>
-        <w:rPr>
-          <w:rFonts w:ascii="CMR10" w:hAnsi="CMR10" w:cs="CMR10"/>
-          <w:sz w:val="22"/>
-          <w:szCs w:val="22"/>
-          <w:lang w:bidi="ta-IN"/>
-        </w:rPr>
-        <w:t>To utilize the shop resource to increase their productivity through automation.</w:t>
-      </w:r>
-    </w:p>
-    <w:p>
-      <w:pPr>
-        <w:pStyle w:val="ListParagraph"/>
-        <w:numPr>
-          <w:ilvl w:val="0"/>
-          <w:numId w:val="7"/>
-        </w:numPr>
-        <w:autoSpaceDE w:val="0"/>
-        <w:autoSpaceDN w:val="0"/>
-        <w:adjustRightInd w:val="0"/>
-        <w:spacing w:line="360" w:lineRule="auto"/>
-        <w:rPr>
-          <w:rFonts w:ascii="CMR10" w:hAnsi="CMR10" w:cs="CMR10"/>
-          <w:sz w:val="22"/>
-          <w:szCs w:val="22"/>
-          <w:lang w:bidi="ta-IN"/>
-        </w:rPr>
-      </w:pPr>
-      <w:r>
-        <w:rPr>
-          <w:rFonts w:ascii="CMR10" w:hAnsi="CMR10" w:cs="CMR10"/>
-          <w:sz w:val="22"/>
-          <w:szCs w:val="22"/>
-          <w:lang w:bidi="ta-IN"/>
-        </w:rPr>
-        <w:t>Produce accurate and well-documented reports, which will improve the decision-making power.</w:t>
-      </w:r>
-    </w:p>
-    <w:p>
-      <w:pPr>
-        <w:pStyle w:val="ListParagraph"/>
-        <w:numPr>
-          <w:ilvl w:val="0"/>
-          <w:numId w:val="7"/>
-        </w:numPr>
-        <w:autoSpaceDE w:val="0"/>
-        <w:autoSpaceDN w:val="0"/>
-        <w:adjustRightInd w:val="0"/>
-        <w:spacing w:line="360" w:lineRule="auto"/>
-        <w:rPr>
-          <w:rFonts w:ascii="CMR10" w:hAnsi="CMR10" w:cs="CMR10"/>
-          <w:sz w:val="22"/>
-          <w:szCs w:val="22"/>
-          <w:lang w:bidi="ta-IN"/>
-        </w:rPr>
-      </w:pPr>
-      <w:r>
-        <w:rPr>
-          <w:rFonts w:ascii="CMR10" w:hAnsi="CMR10" w:cs="CMR10"/>
-          <w:sz w:val="22"/>
-          <w:szCs w:val="22"/>
-          <w:lang w:bidi="ta-IN"/>
-        </w:rPr>
-        <w:t>Provid</w:t>
-      </w:r>
-      <w:r>
-        <w:rPr>
-          <w:rFonts w:ascii="CMR10" w:hAnsi="CMR10" w:cs="CMR10"/>
-          <w:sz w:val="22"/>
-          <w:szCs w:val="22"/>
-          <w:lang w:bidi="ta-IN"/>
-        </w:rPr>
-        <w:t>ing</w:t>
-      </w:r>
-      <w:r>
-        <w:rPr>
-          <w:rFonts w:ascii="CMR10" w:hAnsi="CMR10" w:cs="CMR10"/>
-          <w:sz w:val="22"/>
-          <w:szCs w:val="22"/>
-          <w:lang w:bidi="ta-IN"/>
-        </w:rPr>
-        <w:t xml:space="preserve"> </w:t>
-      </w:r>
-      <w:r>
-        <w:rPr>
-          <w:rFonts w:ascii="CMR10" w:hAnsi="CMR10" w:cs="CMR10"/>
-          <w:sz w:val="22"/>
-          <w:szCs w:val="22"/>
-          <w:lang w:bidi="ta-IN"/>
-        </w:rPr>
-        <w:t xml:space="preserve">a </w:t>
-      </w:r>
-      <w:r>
-        <w:rPr>
-          <w:rFonts w:ascii="CMR10" w:hAnsi="CMR10" w:cs="CMR10"/>
-          <w:sz w:val="22"/>
-          <w:szCs w:val="22"/>
-          <w:lang w:bidi="ta-IN"/>
-        </w:rPr>
-        <w:t>system log to audit the entire system.</w:t>
-      </w:r>
-    </w:p>
-    <w:p>
-      <w:pPr>
-        <w:pStyle w:val="ListParagraph"/>
-        <w:numPr>
-          <w:ilvl w:val="0"/>
-          <w:numId w:val="7"/>
-        </w:numPr>
-        <w:autoSpaceDE w:val="0"/>
-        <w:autoSpaceDN w:val="0"/>
-        <w:adjustRightInd w:val="0"/>
-        <w:spacing w:line="360" w:lineRule="auto"/>
-        <w:rPr>
-          <w:rFonts w:ascii="CMR10" w:hAnsi="CMR10" w:cs="CMR10"/>
-          <w:sz w:val="22"/>
-          <w:szCs w:val="22"/>
-          <w:lang w:bidi="ta-IN"/>
-        </w:rPr>
-      </w:pPr>
-      <w:r>
-        <w:rPr>
-          <w:rFonts w:ascii="CMR10" w:hAnsi="CMR10" w:cs="CMR10"/>
-          <w:sz w:val="22"/>
-          <w:szCs w:val="22"/>
-          <w:lang w:bidi="ta-IN"/>
-        </w:rPr>
-        <w:t>Archiving a perfect amount of accuracy and security.</w:t>
-      </w:r>
-    </w:p>
-    <w:p>
-      <w:pPr>
-        <w:pStyle w:val="ListParagraph"/>
-        <w:numPr>
-          <w:ilvl w:val="0"/>
-          <w:numId w:val="7"/>
-        </w:numPr>
-        <w:autoSpaceDE w:val="0"/>
-        <w:autoSpaceDN w:val="0"/>
-        <w:adjustRightInd w:val="0"/>
-        <w:spacing w:line="360" w:lineRule="auto"/>
-        <w:rPr>
-          <w:rFonts w:ascii="CMR10" w:hAnsi="CMR10" w:cs="CMR10"/>
-          <w:sz w:val="22"/>
-          <w:szCs w:val="22"/>
-          <w:lang w:bidi="ta-IN"/>
-        </w:rPr>
-      </w:pPr>
-      <w:r>
-        <w:rPr>
-          <w:rFonts w:ascii="CMR10" w:hAnsi="CMR10" w:cs="CMR10"/>
-          <w:sz w:val="22"/>
-          <w:szCs w:val="22"/>
-          <w:lang w:bidi="ta-IN"/>
-        </w:rPr>
-        <w:t>Providing a backup facility to keep system data safe.</w:t>
-      </w:r>
-    </w:p>
-    <w:p>
-      <w:pPr>
-        <w:pStyle w:val="ListParagraph"/>
-        <w:autoSpaceDE w:val="0"/>
-        <w:autoSpaceDN w:val="0"/>
-        <w:adjustRightInd w:val="0"/>
-        <w:spacing w:line="360" w:lineRule="auto"/>
-        <w:rPr>
-          <w:rFonts w:ascii="CMR10" w:hAnsi="CMR10" w:cs="CMR10"/>
-          <w:sz w:val="22"/>
-          <w:szCs w:val="22"/>
-          <w:lang w:bidi="ta-IN"/>
-        </w:rPr>
-      </w:pPr>
-    </w:p>
-    <w:p>
-      <w:pPr>
-        <w:autoSpaceDE w:val="0"/>
-        <w:autoSpaceDN w:val="0"/>
-        <w:adjustRightInd w:val="0"/>
-        <w:spacing w:line="360" w:lineRule="auto"/>
-        <w:rPr>
-          <w:rFonts w:ascii="CMR10" w:hAnsi="CMR10" w:cs="CMR10"/>
-          <w:sz w:val="22"/>
-          <w:szCs w:val="22"/>
-          <w:lang w:bidi="ta-IN"/>
-        </w:rPr>
-      </w:pPr>
-      <w:r>
-        <w:rPr>
-          <w:rFonts w:ascii="CMR10" w:hAnsi="CMR10" w:cs="CMR10"/>
-          <w:sz w:val="22"/>
-          <w:szCs w:val="22"/>
-          <w:lang w:bidi="ta-IN"/>
-        </w:rPr>
-        <w:t>Scope:</w:t>
-      </w:r>
+        <w:ind w:left="360"/>
+        <w:rPr>
+          <w:rFonts w:ascii="CMR10" w:hAnsi="CMR10" w:cs="CMR10"/>
+          <w:sz w:val="22"/>
+          <w:szCs w:val="22"/>
+          <w:lang w:bidi="ta-IN"/>
+        </w:rPr>
+      </w:pPr>
     </w:p>
     <w:p>
       <w:pPr>
@@ -5763,7 +5998,55 @@
           <w:szCs w:val="22"/>
           <w:lang w:bidi="ta-IN"/>
         </w:rPr>
-        <w:t>Handling customer orders</w:t>
+        <w:t>User Management Module</w:t>
+      </w:r>
+    </w:p>
+    <w:p>
+      <w:pPr>
+        <w:pStyle w:val="ListParagraph"/>
+        <w:numPr>
+          <w:ilvl w:val="1"/>
+          <w:numId w:val="8"/>
+        </w:numPr>
+        <w:autoSpaceDE w:val="0"/>
+        <w:autoSpaceDN w:val="0"/>
+        <w:adjustRightInd w:val="0"/>
+        <w:spacing w:line="360" w:lineRule="auto"/>
+        <w:rPr>
+          <w:rFonts w:ascii="CMR10" w:hAnsi="CMR10" w:cs="CMR10"/>
+          <w:sz w:val="22"/>
+          <w:szCs w:val="22"/>
+          <w:lang w:bidi="ta-IN"/>
+        </w:rPr>
+      </w:pPr>
+      <w:r>
+        <w:rPr>
+          <w:rFonts w:ascii="CMR10" w:hAnsi="CMR10" w:cs="CMR10"/>
+          <w:sz w:val="22"/>
+          <w:szCs w:val="22"/>
+          <w:lang w:bidi="ta-IN"/>
+        </w:rPr>
+        <w:t xml:space="preserve">This module helps to manage </w:t>
+      </w:r>
+      <w:proofErr w:type="gramStart"/>
+      <w:r>
+        <w:rPr>
+          <w:rFonts w:ascii="CMR10" w:hAnsi="CMR10" w:cs="CMR10"/>
+          <w:sz w:val="22"/>
+          <w:szCs w:val="22"/>
+          <w:lang w:bidi="ta-IN"/>
+        </w:rPr>
+        <w:t>all of</w:t>
+      </w:r>
+      <w:proofErr w:type="gramEnd"/>
+      <w:r>
+        <w:rPr>
+          <w:rFonts w:ascii="CMR10" w:hAnsi="CMR10" w:cs="CMR10"/>
+          <w:sz w:val="22"/>
+          <w:szCs w:val="22"/>
+          <w:lang w:bidi="ta-IN"/>
+        </w:rPr>
+        <w:t xml:space="preserve"> the system's users. It aids in the selection of the right individual for the right position.</w:t>
       </w:r>
     </w:p>
     <w:p>
@@ -5791,8 +6074,35 @@
           <w:szCs w:val="22"/>
           <w:lang w:bidi="ta-IN"/>
         </w:rPr>
-        <w:lastRenderedPageBreak/>
-        <w:t>PC Builder Assistant for building custom pc for who has a lack of knowledge in computer parts.</w:t>
+        <w:t>Report Management Module</w:t>
+      </w:r>
+    </w:p>
+    <w:p>
+      <w:pPr>
+        <w:pStyle w:val="ListParagraph"/>
+        <w:numPr>
+          <w:ilvl w:val="1"/>
+          <w:numId w:val="8"/>
+        </w:numPr>
+        <w:autoSpaceDE w:val="0"/>
+        <w:autoSpaceDN w:val="0"/>
+        <w:adjustRightInd w:val="0"/>
+        <w:spacing w:line="360" w:lineRule="auto"/>
+        <w:rPr>
+          <w:rFonts w:ascii="CMR10" w:hAnsi="CMR10" w:cs="CMR10"/>
+          <w:sz w:val="22"/>
+          <w:szCs w:val="22"/>
+          <w:lang w:bidi="ta-IN"/>
+        </w:rPr>
+      </w:pPr>
+      <w:r>
+        <w:rPr>
+          <w:rFonts w:ascii="CMR10" w:hAnsi="CMR10" w:cs="CMR10"/>
+          <w:sz w:val="22"/>
+          <w:szCs w:val="22"/>
+          <w:lang w:bidi="ta-IN"/>
+        </w:rPr>
+        <w:t>This module will make it possible to generate, preview, and print a variety of reports in order to continue with the business's success.</w:t>
       </w:r>
     </w:p>
     <w:p>
@@ -5820,25 +6130,36 @@
           <w:szCs w:val="22"/>
           <w:lang w:bidi="ta-IN"/>
         </w:rPr>
-        <w:t>Question</w:t>
-      </w:r>
-      <w:r>
-        <w:rPr>
-          <w:rFonts w:ascii="CMR10" w:hAnsi="CMR10" w:cs="CMR10"/>
-          <w:sz w:val="22"/>
-          <w:szCs w:val="22"/>
-          <w:lang w:bidi="ta-IN"/>
-        </w:rPr>
-        <w:t>-</w:t>
-      </w:r>
-      <w:r>
-        <w:rPr>
-          <w:rFonts w:ascii="CMR10" w:hAnsi="CMR10" w:cs="CMR10"/>
-          <w:sz w:val="22"/>
-          <w:szCs w:val="22"/>
-          <w:lang w:bidi="ta-IN"/>
-        </w:rPr>
-        <w:t>based Online troubleshooter for troubleshooting the pc at home.</w:t>
+        <w:lastRenderedPageBreak/>
+        <w:t>Backup and System Log Module</w:t>
+      </w:r>
+    </w:p>
+    <w:p>
+      <w:pPr>
+        <w:pStyle w:val="ListParagraph"/>
+        <w:numPr>
+          <w:ilvl w:val="1"/>
+          <w:numId w:val="8"/>
+        </w:numPr>
+        <w:autoSpaceDE w:val="0"/>
+        <w:autoSpaceDN w:val="0"/>
+        <w:adjustRightInd w:val="0"/>
+        <w:spacing w:line="360" w:lineRule="auto"/>
+        <w:rPr>
+          <w:rFonts w:ascii="CMR10" w:hAnsi="CMR10" w:cs="CMR10"/>
+          <w:sz w:val="22"/>
+          <w:szCs w:val="22"/>
+          <w:lang w:bidi="ta-IN"/>
+        </w:rPr>
+      </w:pPr>
+      <w:r>
+        <w:rPr>
+          <w:rFonts w:ascii="CMR10" w:hAnsi="CMR10" w:cs="CMR10"/>
+          <w:sz w:val="22"/>
+          <w:szCs w:val="22"/>
+          <w:lang w:bidi="ta-IN"/>
+        </w:rPr>
+        <w:t>This Module enables the backup of system data and extracts the system log such that the system may be audited for any additional issues.</w:t>
       </w:r>
     </w:p>
     <w:p>
@@ -5866,16 +6187,35 @@
           <w:szCs w:val="22"/>
           <w:lang w:bidi="ta-IN"/>
         </w:rPr>
-        <w:t>Booking system for technical support</w:t>
-      </w:r>
-      <w:r>
-        <w:rPr>
-          <w:rFonts w:ascii="CMR10" w:hAnsi="CMR10" w:cs="CMR10"/>
-          <w:sz w:val="22"/>
-          <w:szCs w:val="22"/>
-          <w:lang w:bidi="ta-IN"/>
-        </w:rPr>
-        <w:t>.</w:t>
+        <w:t>Inventory Management Module</w:t>
+      </w:r>
+    </w:p>
+    <w:p>
+      <w:pPr>
+        <w:pStyle w:val="ListParagraph"/>
+        <w:numPr>
+          <w:ilvl w:val="1"/>
+          <w:numId w:val="8"/>
+        </w:numPr>
+        <w:autoSpaceDE w:val="0"/>
+        <w:autoSpaceDN w:val="0"/>
+        <w:adjustRightInd w:val="0"/>
+        <w:spacing w:line="360" w:lineRule="auto"/>
+        <w:rPr>
+          <w:rFonts w:ascii="CMR10" w:hAnsi="CMR10" w:cs="CMR10"/>
+          <w:sz w:val="22"/>
+          <w:szCs w:val="22"/>
+          <w:lang w:bidi="ta-IN"/>
+        </w:rPr>
+      </w:pPr>
+      <w:r>
+        <w:rPr>
+          <w:rFonts w:ascii="CMR10" w:hAnsi="CMR10" w:cs="CMR10"/>
+          <w:sz w:val="22"/>
+          <w:szCs w:val="22"/>
+          <w:lang w:bidi="ta-IN"/>
+        </w:rPr>
+        <w:t>Has the ability to handle the complete inventory. Individual items and corresponding categories, brands, and models can be added, deleted, and updated.</w:t>
       </w:r>
     </w:p>
     <w:p>
@@ -5903,16 +6243,35 @@
           <w:szCs w:val="22"/>
           <w:lang w:bidi="ta-IN"/>
         </w:rPr>
-        <w:t>Customer login with authentication and validations</w:t>
-      </w:r>
-      <w:r>
-        <w:rPr>
-          <w:rFonts w:ascii="CMR10" w:hAnsi="CMR10" w:cs="CMR10"/>
-          <w:sz w:val="22"/>
-          <w:szCs w:val="22"/>
-          <w:lang w:bidi="ta-IN"/>
-        </w:rPr>
-        <w:t>.</w:t>
+        <w:t>Shopping Cart Module</w:t>
+      </w:r>
+    </w:p>
+    <w:p>
+      <w:pPr>
+        <w:pStyle w:val="ListParagraph"/>
+        <w:numPr>
+          <w:ilvl w:val="1"/>
+          <w:numId w:val="8"/>
+        </w:numPr>
+        <w:autoSpaceDE w:val="0"/>
+        <w:autoSpaceDN w:val="0"/>
+        <w:adjustRightInd w:val="0"/>
+        <w:spacing w:line="360" w:lineRule="auto"/>
+        <w:rPr>
+          <w:rFonts w:ascii="CMR10" w:hAnsi="CMR10" w:cs="CMR10"/>
+          <w:sz w:val="22"/>
+          <w:szCs w:val="22"/>
+          <w:lang w:bidi="ta-IN"/>
+        </w:rPr>
+      </w:pPr>
+      <w:r>
+        <w:rPr>
+          <w:rFonts w:ascii="CMR10" w:hAnsi="CMR10" w:cs="CMR10"/>
+          <w:sz w:val="22"/>
+          <w:szCs w:val="22"/>
+          <w:lang w:bidi="ta-IN"/>
+        </w:rPr>
+        <w:t>This module allows users to find the entire store for items and create customer orders using a shopping cart.</w:t>
       </w:r>
     </w:p>
     <w:p>
@@ -5940,34 +6299,44 @@
           <w:szCs w:val="22"/>
           <w:lang w:bidi="ta-IN"/>
         </w:rPr>
-        <w:t xml:space="preserve">Generating </w:t>
-      </w:r>
-      <w:r>
-        <w:rPr>
-          <w:rFonts w:ascii="CMR10" w:hAnsi="CMR10" w:cs="CMR10"/>
-          <w:sz w:val="22"/>
-          <w:szCs w:val="22"/>
-          <w:lang w:bidi="ta-IN"/>
-        </w:rPr>
-        <w:t>different kind</w:t>
-      </w:r>
-      <w:r>
-        <w:rPr>
-          <w:rFonts w:ascii="CMR10" w:hAnsi="CMR10" w:cs="CMR10"/>
-          <w:sz w:val="22"/>
-          <w:szCs w:val="22"/>
-          <w:lang w:bidi="ta-IN"/>
-        </w:rPr>
-        <w:t>s</w:t>
-      </w:r>
-      <w:r>
-        <w:rPr>
-          <w:rFonts w:ascii="CMR10" w:hAnsi="CMR10" w:cs="CMR10"/>
-          <w:sz w:val="22"/>
-          <w:szCs w:val="22"/>
-          <w:lang w:bidi="ta-IN"/>
-        </w:rPr>
-        <w:t xml:space="preserve"> of reports.</w:t>
+        <w:t>Payment Module</w:t>
+      </w:r>
+    </w:p>
+    <w:p>
+      <w:pPr>
+        <w:pStyle w:val="ListParagraph"/>
+        <w:numPr>
+          <w:ilvl w:val="1"/>
+          <w:numId w:val="8"/>
+        </w:numPr>
+        <w:autoSpaceDE w:val="0"/>
+        <w:autoSpaceDN w:val="0"/>
+        <w:adjustRightInd w:val="0"/>
+        <w:spacing w:line="360" w:lineRule="auto"/>
+        <w:rPr>
+          <w:rFonts w:ascii="CMR10" w:hAnsi="CMR10" w:cs="CMR10"/>
+          <w:sz w:val="22"/>
+          <w:szCs w:val="22"/>
+          <w:lang w:bidi="ta-IN"/>
+        </w:rPr>
+      </w:pPr>
+      <w:r>
+        <w:rPr>
+          <w:rFonts w:ascii="CMR10" w:hAnsi="CMR10" w:cs="CMR10"/>
+          <w:sz w:val="22"/>
+          <w:szCs w:val="22"/>
+          <w:lang w:bidi="ta-IN"/>
+        </w:rPr>
+        <w:t>This module provides up-to-date information on all payments made by customers, as well as advanced payment filtering options</w:t>
+      </w:r>
+      <w:r>
+        <w:rPr>
+          <w:rFonts w:ascii="CMR10" w:hAnsi="CMR10" w:cs="CMR10"/>
+          <w:sz w:val="22"/>
+          <w:szCs w:val="22"/>
+          <w:lang w:bidi="ta-IN"/>
+        </w:rPr>
+        <w:t xml:space="preserve"> and having bank transfers, and cash on delivery options.</w:t>
       </w:r>
     </w:p>
     <w:p>
@@ -5995,25 +6364,55 @@
           <w:szCs w:val="22"/>
           <w:lang w:bidi="ta-IN"/>
         </w:rPr>
-        <w:t>Customer invoice handling</w:t>
-      </w:r>
-      <w:r>
-        <w:rPr>
-          <w:rFonts w:ascii="CMR10" w:hAnsi="CMR10" w:cs="CMR10"/>
-          <w:sz w:val="22"/>
-          <w:szCs w:val="22"/>
-          <w:lang w:bidi="ta-IN"/>
-        </w:rPr>
-        <w:t>.</w:t>
-      </w:r>
-      <w:r>
-        <w:rPr>
-          <w:rFonts w:ascii="CMR10" w:hAnsi="CMR10" w:cs="CMR10"/>
-          <w:sz w:val="22"/>
-          <w:szCs w:val="22"/>
-          <w:lang w:bidi="ta-IN"/>
-        </w:rPr>
-        <w:t xml:space="preserve"> </w:t>
+        <w:t>Delivery Management Module</w:t>
+      </w:r>
+    </w:p>
+    <w:p>
+      <w:pPr>
+        <w:pStyle w:val="ListParagraph"/>
+        <w:numPr>
+          <w:ilvl w:val="1"/>
+          <w:numId w:val="8"/>
+        </w:numPr>
+        <w:autoSpaceDE w:val="0"/>
+        <w:autoSpaceDN w:val="0"/>
+        <w:adjustRightInd w:val="0"/>
+        <w:spacing w:line="360" w:lineRule="auto"/>
+        <w:rPr>
+          <w:rFonts w:ascii="CMR10" w:hAnsi="CMR10" w:cs="CMR10"/>
+          <w:sz w:val="22"/>
+          <w:szCs w:val="22"/>
+          <w:lang w:bidi="ta-IN"/>
+        </w:rPr>
+      </w:pPr>
+      <w:r>
+        <w:rPr>
+          <w:rFonts w:ascii="CMR10" w:hAnsi="CMR10" w:cs="CMR10"/>
+          <w:sz w:val="22"/>
+          <w:szCs w:val="22"/>
+          <w:lang w:bidi="ta-IN"/>
+        </w:rPr>
+        <w:t xml:space="preserve">This module contains </w:t>
+      </w:r>
+      <w:proofErr w:type="gramStart"/>
+      <w:r>
+        <w:rPr>
+          <w:rFonts w:ascii="CMR10" w:hAnsi="CMR10" w:cs="CMR10"/>
+          <w:sz w:val="22"/>
+          <w:szCs w:val="22"/>
+          <w:lang w:bidi="ta-IN"/>
+        </w:rPr>
+        <w:t>all of</w:t>
+      </w:r>
+      <w:proofErr w:type="gramEnd"/>
+      <w:r>
+        <w:rPr>
+          <w:rFonts w:ascii="CMR10" w:hAnsi="CMR10" w:cs="CMR10"/>
+          <w:sz w:val="22"/>
+          <w:szCs w:val="22"/>
+          <w:lang w:bidi="ta-IN"/>
+        </w:rPr>
+        <w:t xml:space="preserve"> the customer-created delivery records in the system. It displays the order tracking number as well as information about the courier company.</w:t>
       </w:r>
     </w:p>
     <w:p>
@@ -6041,7 +6440,91 @@
           <w:szCs w:val="22"/>
           <w:lang w:bidi="ta-IN"/>
         </w:rPr>
-        <w:t>Stock controlling using the first in first out (FIFO) method.</w:t>
+        <w:t>Computer Hardware Assistant</w:t>
+      </w:r>
+      <w:r>
+        <w:rPr>
+          <w:rFonts w:ascii="CMR10" w:hAnsi="CMR10" w:cs="CMR10"/>
+          <w:sz w:val="22"/>
+          <w:szCs w:val="22"/>
+          <w:lang w:bidi="ta-IN"/>
+        </w:rPr>
+        <w:t xml:space="preserve"> Module</w:t>
+      </w:r>
+    </w:p>
+    <w:p>
+      <w:pPr>
+        <w:pStyle w:val="ListParagraph"/>
+        <w:numPr>
+          <w:ilvl w:val="1"/>
+          <w:numId w:val="8"/>
+        </w:numPr>
+        <w:autoSpaceDE w:val="0"/>
+        <w:autoSpaceDN w:val="0"/>
+        <w:adjustRightInd w:val="0"/>
+        <w:spacing w:line="360" w:lineRule="auto"/>
+        <w:rPr>
+          <w:rFonts w:ascii="CMR10" w:hAnsi="CMR10" w:cs="CMR10"/>
+          <w:sz w:val="22"/>
+          <w:szCs w:val="22"/>
+          <w:lang w:bidi="ta-IN"/>
+        </w:rPr>
+      </w:pPr>
+      <w:r>
+        <w:rPr>
+          <w:rFonts w:ascii="CMR10" w:hAnsi="CMR10" w:cs="CMR10"/>
+          <w:sz w:val="22"/>
+          <w:szCs w:val="22"/>
+          <w:lang w:bidi="ta-IN"/>
+        </w:rPr>
+        <w:t xml:space="preserve">This module </w:t>
+      </w:r>
+      <w:r>
+        <w:rPr>
+          <w:rFonts w:ascii="CMR10" w:hAnsi="CMR10" w:cs="CMR10"/>
+          <w:sz w:val="22"/>
+          <w:szCs w:val="22"/>
+          <w:lang w:bidi="ta-IN"/>
+        </w:rPr>
+        <w:t>assists</w:t>
+      </w:r>
+      <w:r>
+        <w:rPr>
+          <w:rFonts w:ascii="CMR10" w:hAnsi="CMR10" w:cs="CMR10"/>
+          <w:sz w:val="22"/>
+          <w:szCs w:val="22"/>
+          <w:lang w:bidi="ta-IN"/>
+        </w:rPr>
+        <w:t xml:space="preserve"> customers who are unfamiliar with computer hardware. It takes </w:t>
+      </w:r>
+      <w:proofErr w:type="gramStart"/>
+      <w:r>
+        <w:rPr>
+          <w:rFonts w:ascii="CMR10" w:hAnsi="CMR10" w:cs="CMR10"/>
+          <w:sz w:val="22"/>
+          <w:szCs w:val="22"/>
+          <w:lang w:bidi="ta-IN"/>
+        </w:rPr>
+        <w:t>all of</w:t>
+      </w:r>
+      <w:proofErr w:type="gramEnd"/>
+      <w:r>
+        <w:rPr>
+          <w:rFonts w:ascii="CMR10" w:hAnsi="CMR10" w:cs="CMR10"/>
+          <w:sz w:val="22"/>
+          <w:szCs w:val="22"/>
+          <w:lang w:bidi="ta-IN"/>
+        </w:rPr>
+        <w:t xml:space="preserve"> the individual item's details and matches them with the next most appropriate piece, completing the assembly of an entire computer.</w:t>
+      </w:r>
+      <w:r>
+        <w:rPr>
+          <w:rFonts w:ascii="CMR10" w:hAnsi="CMR10" w:cs="CMR10"/>
+          <w:sz w:val="22"/>
+          <w:szCs w:val="22"/>
+          <w:lang w:bidi="ta-IN"/>
+        </w:rPr>
+        <w:t xml:space="preserve"> After completing customers have an option to check out the selected parts and make a payment to complete the assistant process.</w:t>
       </w:r>
     </w:p>
     <w:p>
@@ -6069,16 +6552,55 @@
           <w:szCs w:val="22"/>
           <w:lang w:bidi="ta-IN"/>
         </w:rPr>
-        <w:t>Update delivery details</w:t>
-      </w:r>
-      <w:r>
-        <w:rPr>
-          <w:rFonts w:ascii="CMR10" w:hAnsi="CMR10" w:cs="CMR10"/>
-          <w:sz w:val="22"/>
-          <w:szCs w:val="22"/>
-          <w:lang w:bidi="ta-IN"/>
-        </w:rPr>
-        <w:t>.</w:t>
+        <w:t xml:space="preserve">Invoice </w:t>
+      </w:r>
+      <w:proofErr w:type="spellStart"/>
+      <w:r>
+        <w:rPr>
+          <w:rFonts w:ascii="CMR10" w:hAnsi="CMR10" w:cs="CMR10"/>
+          <w:sz w:val="22"/>
+          <w:szCs w:val="22"/>
+          <w:lang w:bidi="ta-IN"/>
+        </w:rPr>
+        <w:t>Genarationg</w:t>
+      </w:r>
+      <w:proofErr w:type="spellEnd"/>
+      <w:r>
+        <w:rPr>
+          <w:rFonts w:ascii="CMR10" w:hAnsi="CMR10" w:cs="CMR10"/>
+          <w:sz w:val="22"/>
+          <w:szCs w:val="22"/>
+          <w:lang w:bidi="ta-IN"/>
+        </w:rPr>
+        <w:t xml:space="preserve"> Module</w:t>
+      </w:r>
+    </w:p>
+    <w:p>
+      <w:pPr>
+        <w:pStyle w:val="ListParagraph"/>
+        <w:numPr>
+          <w:ilvl w:val="1"/>
+          <w:numId w:val="8"/>
+        </w:numPr>
+        <w:autoSpaceDE w:val="0"/>
+        <w:autoSpaceDN w:val="0"/>
+        <w:adjustRightInd w:val="0"/>
+        <w:spacing w:line="360" w:lineRule="auto"/>
+        <w:rPr>
+          <w:rFonts w:ascii="CMR10" w:hAnsi="CMR10" w:cs="CMR10"/>
+          <w:sz w:val="22"/>
+          <w:szCs w:val="22"/>
+          <w:lang w:bidi="ta-IN"/>
+        </w:rPr>
+      </w:pPr>
+      <w:r>
+        <w:rPr>
+          <w:rFonts w:ascii="CMR10" w:hAnsi="CMR10" w:cs="CMR10"/>
+          <w:sz w:val="22"/>
+          <w:szCs w:val="22"/>
+          <w:lang w:bidi="ta-IN"/>
+        </w:rPr>
+        <w:t>In the system, this module generates a variety of invoices. It's compatible with the payment, computer hardware assistant, and troubleshooting modules.</w:t>
       </w:r>
     </w:p>
     <w:p>
@@ -6106,7 +6628,44 @@
           <w:szCs w:val="22"/>
           <w:lang w:bidi="ta-IN"/>
         </w:rPr>
-        <w:t>A centralized database will be regularly updated</w:t>
+        <w:t>Appointment Booking Module</w:t>
+      </w:r>
+    </w:p>
+    <w:p>
+      <w:pPr>
+        <w:pStyle w:val="ListParagraph"/>
+        <w:numPr>
+          <w:ilvl w:val="1"/>
+          <w:numId w:val="8"/>
+        </w:numPr>
+        <w:autoSpaceDE w:val="0"/>
+        <w:autoSpaceDN w:val="0"/>
+        <w:adjustRightInd w:val="0"/>
+        <w:spacing w:line="360" w:lineRule="auto"/>
+        <w:rPr>
+          <w:rFonts w:ascii="CMR10" w:hAnsi="CMR10" w:cs="CMR10"/>
+          <w:sz w:val="22"/>
+          <w:szCs w:val="22"/>
+          <w:lang w:bidi="ta-IN"/>
+        </w:rPr>
+      </w:pPr>
+      <w:r>
+        <w:rPr>
+          <w:rFonts w:ascii="CMR10" w:hAnsi="CMR10" w:cs="CMR10"/>
+          <w:sz w:val="22"/>
+          <w:szCs w:val="22"/>
+          <w:lang w:bidi="ta-IN"/>
+        </w:rPr>
+        <w:t>This module aids in the scheduling of appointments for clients who wish to troubleshoot with in-house computer hardware professional</w:t>
+      </w:r>
+      <w:r>
+        <w:rPr>
+          <w:rFonts w:ascii="CMR10" w:hAnsi="CMR10" w:cs="CMR10"/>
+          <w:sz w:val="22"/>
+          <w:szCs w:val="22"/>
+          <w:lang w:bidi="ta-IN"/>
+        </w:rPr>
+        <w:t>s</w:t>
       </w:r>
       <w:r>
         <w:rPr>
@@ -6117,6 +6676,20 @@
         </w:rPr>
         <w:t>.</w:t>
       </w:r>
+    </w:p>
+    <w:p>
+      <w:pPr>
+        <w:autoSpaceDE w:val="0"/>
+        <w:autoSpaceDN w:val="0"/>
+        <w:adjustRightInd w:val="0"/>
+        <w:spacing w:line="360" w:lineRule="auto"/>
+        <w:rPr>
+          <w:rFonts w:ascii="CMR10" w:hAnsi="CMR10" w:cs="CMR10"/>
+          <w:sz w:val="22"/>
+          <w:szCs w:val="22"/>
+          <w:lang w:bidi="ta-IN"/>
+        </w:rPr>
+      </w:pPr>
     </w:p>
     <w:p>
       <w:pPr>
@@ -6143,55 +6716,167 @@
           <w:szCs w:val="22"/>
           <w:lang w:bidi="ta-IN"/>
         </w:rPr>
-        <w:t>Automated system generated notifications and alerts.</w:t>
-      </w:r>
-    </w:p>
-    <w:p>
-      <w:pPr>
-        <w:autoSpaceDE w:val="0"/>
-        <w:autoSpaceDN w:val="0"/>
-        <w:adjustRightInd w:val="0"/>
-        <w:rPr>
-          <w:rFonts w:ascii="CMR10" w:hAnsi="CMR10" w:cs="CMR10"/>
-          <w:sz w:val="22"/>
-          <w:szCs w:val="22"/>
-          <w:lang w:bidi="ta-IN"/>
-        </w:rPr>
-      </w:pPr>
-    </w:p>
-    <w:p>
-      <w:pPr>
-        <w:autoSpaceDE w:val="0"/>
-        <w:autoSpaceDN w:val="0"/>
-        <w:adjustRightInd w:val="0"/>
-        <w:rPr>
-          <w:rFonts w:ascii="CMR10" w:hAnsi="CMR10" w:cs="CMR10"/>
-          <w:sz w:val="22"/>
-          <w:szCs w:val="22"/>
-          <w:lang w:bidi="ta-IN"/>
-        </w:rPr>
-      </w:pPr>
-    </w:p>
-    <w:p>
-      <w:pPr>
-        <w:autoSpaceDE w:val="0"/>
-        <w:autoSpaceDN w:val="0"/>
-        <w:adjustRightInd w:val="0"/>
-        <w:rPr>
-          <w:rFonts w:ascii="CMR10" w:hAnsi="CMR10" w:cs="CMR10"/>
-          <w:sz w:val="22"/>
-          <w:szCs w:val="22"/>
-          <w:lang w:bidi="ta-IN"/>
-        </w:rPr>
-      </w:pPr>
-      <w:r>
-        <w:rPr>
-          <w:rFonts w:ascii="CMR10" w:hAnsi="CMR10" w:cs="CMR10"/>
+        <w:lastRenderedPageBreak/>
+        <w:t>Troubleshooting Assistant</w:t>
+      </w:r>
+      <w:r>
+        <w:rPr>
+          <w:rFonts w:ascii="CMR10" w:hAnsi="CMR10" w:cs="CMR10"/>
+          <w:sz w:val="22"/>
+          <w:szCs w:val="22"/>
+          <w:lang w:bidi="ta-IN"/>
+        </w:rPr>
+        <w:t xml:space="preserve"> Module</w:t>
+      </w:r>
+    </w:p>
+    <w:p>
+      <w:pPr>
+        <w:pStyle w:val="ListParagraph"/>
+        <w:numPr>
+          <w:ilvl w:val="1"/>
+          <w:numId w:val="8"/>
+        </w:numPr>
+        <w:autoSpaceDE w:val="0"/>
+        <w:autoSpaceDN w:val="0"/>
+        <w:adjustRightInd w:val="0"/>
+        <w:spacing w:line="360" w:lineRule="auto"/>
+        <w:rPr>
+          <w:rFonts w:ascii="CMR10" w:hAnsi="CMR10" w:cs="CMR10"/>
+          <w:sz w:val="22"/>
+          <w:szCs w:val="22"/>
+          <w:lang w:bidi="ta-IN"/>
+        </w:rPr>
+      </w:pPr>
+      <w:r>
+        <w:rPr>
+          <w:rFonts w:ascii="CMR10" w:hAnsi="CMR10" w:cs="CMR10"/>
+          <w:sz w:val="22"/>
+          <w:szCs w:val="22"/>
+          <w:lang w:bidi="ta-IN"/>
+        </w:rPr>
+        <w:t>With the help of this virtual assistant, consumers may troubleshoot their hardware failures without having to visit a computer repair shop, and they can order the right parts that the fault has accurately recognized. Customers can schedule an appointment with one of the computer hardware technicians if the problem is not resolved.</w:t>
+      </w:r>
+    </w:p>
+    <w:p>
+      <w:pPr>
+        <w:pStyle w:val="ListParagraph"/>
+        <w:numPr>
+          <w:ilvl w:val="0"/>
+          <w:numId w:val="8"/>
+        </w:numPr>
+        <w:autoSpaceDE w:val="0"/>
+        <w:autoSpaceDN w:val="0"/>
+        <w:adjustRightInd w:val="0"/>
+        <w:spacing w:line="360" w:lineRule="auto"/>
+        <w:rPr>
+          <w:rFonts w:ascii="CMR10" w:hAnsi="CMR10" w:cs="CMR10"/>
+          <w:sz w:val="22"/>
+          <w:szCs w:val="22"/>
+          <w:lang w:bidi="ta-IN"/>
+        </w:rPr>
+      </w:pPr>
+      <w:r>
+        <w:rPr>
+          <w:rFonts w:ascii="CMR10" w:hAnsi="CMR10" w:cs="CMR10"/>
+          <w:sz w:val="22"/>
+          <w:szCs w:val="22"/>
+          <w:lang w:bidi="ta-IN"/>
+        </w:rPr>
+        <w:t>Warranty Management Module</w:t>
+      </w:r>
+    </w:p>
+    <w:p>
+      <w:pPr>
+        <w:pStyle w:val="ListParagraph"/>
+        <w:numPr>
+          <w:ilvl w:val="1"/>
+          <w:numId w:val="8"/>
+        </w:numPr>
+        <w:autoSpaceDE w:val="0"/>
+        <w:autoSpaceDN w:val="0"/>
+        <w:adjustRightInd w:val="0"/>
+        <w:spacing w:line="360" w:lineRule="auto"/>
+        <w:rPr>
+          <w:rFonts w:ascii="CMR10" w:hAnsi="CMR10" w:cs="CMR10"/>
+          <w:sz w:val="22"/>
+          <w:szCs w:val="22"/>
+          <w:lang w:bidi="ta-IN"/>
+        </w:rPr>
+      </w:pPr>
+      <w:r>
+        <w:rPr>
+          <w:rFonts w:ascii="CMR10" w:hAnsi="CMR10" w:cs="CMR10"/>
+          <w:sz w:val="22"/>
+          <w:szCs w:val="22"/>
+          <w:lang w:bidi="ta-IN"/>
+        </w:rPr>
+        <w:t>This module aids in the generation of warranty alerts. It shows the status of the goods' warranties and how much time is left on each item's warranty.</w:t>
+      </w:r>
+    </w:p>
+    <w:p>
+      <w:pPr>
+        <w:autoSpaceDE w:val="0"/>
+        <w:autoSpaceDN w:val="0"/>
+        <w:adjustRightInd w:val="0"/>
+        <w:spacing w:line="360" w:lineRule="auto"/>
+        <w:rPr>
+          <w:rFonts w:ascii="CMR10" w:hAnsi="CMR10" w:cs="CMR10"/>
+          <w:sz w:val="22"/>
+          <w:szCs w:val="22"/>
+          <w:lang w:bidi="ta-IN"/>
+        </w:rPr>
+      </w:pPr>
+    </w:p>
+    <w:p>
+      <w:pPr>
+        <w:autoSpaceDE w:val="0"/>
+        <w:autoSpaceDN w:val="0"/>
+        <w:adjustRightInd w:val="0"/>
+        <w:spacing w:line="360" w:lineRule="auto"/>
+        <w:rPr>
+          <w:rFonts w:ascii="CMR10" w:hAnsi="CMR10" w:cs="CMR10"/>
+          <w:sz w:val="22"/>
+          <w:szCs w:val="22"/>
+          <w:lang w:bidi="ta-IN"/>
+        </w:rPr>
+      </w:pPr>
+    </w:p>
+    <w:p>
+      <w:pPr>
+        <w:autoSpaceDE w:val="0"/>
+        <w:autoSpaceDN w:val="0"/>
+        <w:adjustRightInd w:val="0"/>
+        <w:spacing w:line="360" w:lineRule="auto"/>
+        <w:rPr>
+          <w:rFonts w:ascii="CMR10" w:hAnsi="CMR10" w:cs="CMR10"/>
+          <w:b/>
+          <w:bCs/>
+          <w:sz w:val="22"/>
+          <w:szCs w:val="22"/>
+          <w:lang w:bidi="ta-IN"/>
+        </w:rPr>
+      </w:pPr>
+      <w:r>
+        <w:rPr>
+          <w:rFonts w:ascii="CMR10" w:hAnsi="CMR10" w:cs="CMR10"/>
+          <w:b/>
+          <w:bCs/>
           <w:sz w:val="22"/>
           <w:szCs w:val="22"/>
           <w:lang w:bidi="ta-IN"/>
         </w:rPr>
         <w:t>Critical functionalities for project:</w:t>
+      </w:r>
+      <w:r>
+        <w:rPr>
+          <w:rFonts w:ascii="CMR10" w:hAnsi="CMR10" w:cs="CMR10"/>
+          <w:b/>
+          <w:bCs/>
+          <w:sz w:val="22"/>
+          <w:szCs w:val="22"/>
+          <w:lang w:bidi="ta-IN"/>
+        </w:rPr>
+        <w:t xml:space="preserve"> (Check)</w:t>
       </w:r>
     </w:p>
     <w:p>
@@ -6232,7 +6917,16 @@
           <w:szCs w:val="22"/>
           <w:lang w:bidi="ta-IN"/>
         </w:rPr>
-        <w:t>Make online orders for individual items</w:t>
+        <w:t>Computer Hardware assistant with appropriate item specifications</w:t>
+      </w:r>
+      <w:r>
+        <w:rPr>
+          <w:rFonts w:ascii="CMR10" w:hAnsi="CMR10" w:cs="CMR10"/>
+          <w:sz w:val="22"/>
+          <w:szCs w:val="22"/>
+          <w:lang w:bidi="ta-IN"/>
+        </w:rPr>
+        <w:t xml:space="preserve"> to match with other hardware items.</w:t>
       </w:r>
     </w:p>
     <w:p>
@@ -6260,7 +6954,7 @@
           <w:szCs w:val="22"/>
           <w:lang w:bidi="ta-IN"/>
         </w:rPr>
-        <w:t>Customer orders and invoice handling</w:t>
+        <w:t>The questions in the Troubleshooting Assistant Module differ depending on the type of failure.</w:t>
       </w:r>
     </w:p>
     <w:p>
@@ -6288,7 +6982,7 @@
           <w:szCs w:val="22"/>
           <w:lang w:bidi="ta-IN"/>
         </w:rPr>
-        <w:t>Stock handling</w:t>
+        <w:t>The invoice-generating module calculates the total value of the items without any mathematical errors.</w:t>
       </w:r>
     </w:p>
     <w:p>
@@ -6316,7 +7010,7 @@
           <w:szCs w:val="22"/>
           <w:lang w:bidi="ta-IN"/>
         </w:rPr>
-        <w:t>Providing database backup</w:t>
+        <w:t>Create reorder amounts in the inventory management module using the first in first out procedure and send alerts to the necessary corporate personnel.</w:t>
       </w:r>
     </w:p>
     <w:p>
@@ -6344,7 +7038,7 @@
           <w:szCs w:val="22"/>
           <w:lang w:bidi="ta-IN"/>
         </w:rPr>
-        <w:t>System log for audits</w:t>
+        <w:t>Appointment booking time does not overlap with earlier dates or the duration of the booking time.</w:t>
       </w:r>
     </w:p>
     <w:p>
@@ -6372,50 +7066,161 @@
           <w:szCs w:val="22"/>
           <w:lang w:bidi="ta-IN"/>
         </w:rPr>
-        <w:t>Accurate and responsible for system data.</w:t>
-      </w:r>
-    </w:p>
-    <w:p>
-      <w:pPr>
-        <w:autoSpaceDE w:val="0"/>
-        <w:autoSpaceDN w:val="0"/>
-        <w:adjustRightInd w:val="0"/>
-        <w:rPr>
-          <w:rFonts w:ascii="CMR10" w:hAnsi="CMR10" w:cs="CMR10"/>
-          <w:sz w:val="22"/>
-          <w:szCs w:val="22"/>
-          <w:lang w:bidi="ta-IN"/>
-        </w:rPr>
-      </w:pPr>
-    </w:p>
-    <w:p>
-      <w:pPr>
-        <w:autoSpaceDE w:val="0"/>
-        <w:autoSpaceDN w:val="0"/>
-        <w:adjustRightInd w:val="0"/>
-        <w:rPr>
-          <w:rFonts w:ascii="CMR10" w:hAnsi="CMR10" w:cs="CMR10"/>
-          <w:sz w:val="22"/>
-          <w:szCs w:val="22"/>
-          <w:lang w:bidi="ta-IN"/>
-        </w:rPr>
-      </w:pPr>
-    </w:p>
-    <w:p>
-      <w:pPr>
-        <w:autoSpaceDE w:val="0"/>
-        <w:autoSpaceDN w:val="0"/>
-        <w:adjustRightInd w:val="0"/>
-        <w:rPr>
-          <w:rFonts w:ascii="CMR10" w:hAnsi="CMR10" w:cs="CMR10"/>
-          <w:sz w:val="22"/>
-          <w:szCs w:val="22"/>
-          <w:lang w:bidi="ta-IN"/>
-        </w:rPr>
-      </w:pPr>
-      <w:r>
-        <w:rPr>
-          <w:rFonts w:ascii="CMR10" w:hAnsi="CMR10" w:cs="CMR10"/>
+        <w:t>Authentication and authorization of users, as well as safe access</w:t>
+      </w:r>
+      <w:r>
+        <w:rPr>
+          <w:rFonts w:ascii="CMR10" w:hAnsi="CMR10" w:cs="CMR10"/>
+          <w:sz w:val="22"/>
+          <w:szCs w:val="22"/>
+          <w:lang w:bidi="ta-IN"/>
+        </w:rPr>
+        <w:t>.</w:t>
+      </w:r>
+    </w:p>
+    <w:p>
+      <w:pPr>
+        <w:autoSpaceDE w:val="0"/>
+        <w:autoSpaceDN w:val="0"/>
+        <w:adjustRightInd w:val="0"/>
+        <w:spacing w:line="360" w:lineRule="auto"/>
+        <w:rPr>
+          <w:rFonts w:ascii="CMR10" w:hAnsi="CMR10" w:cs="CMR10"/>
+          <w:sz w:val="22"/>
+          <w:szCs w:val="22"/>
+          <w:lang w:bidi="ta-IN"/>
+        </w:rPr>
+      </w:pPr>
+    </w:p>
+    <w:p>
+      <w:pPr>
+        <w:autoSpaceDE w:val="0"/>
+        <w:autoSpaceDN w:val="0"/>
+        <w:adjustRightInd w:val="0"/>
+        <w:spacing w:line="360" w:lineRule="auto"/>
+        <w:rPr>
+          <w:rFonts w:ascii="CMR10" w:hAnsi="CMR10" w:cs="CMR10"/>
+          <w:sz w:val="22"/>
+          <w:szCs w:val="22"/>
+          <w:lang w:bidi="ta-IN"/>
+        </w:rPr>
+      </w:pPr>
+    </w:p>
+    <w:p>
+      <w:pPr>
+        <w:autoSpaceDE w:val="0"/>
+        <w:autoSpaceDN w:val="0"/>
+        <w:adjustRightInd w:val="0"/>
+        <w:spacing w:line="360" w:lineRule="auto"/>
+        <w:rPr>
+          <w:rFonts w:ascii="CMR10" w:hAnsi="CMR10" w:cs="CMR10"/>
+          <w:sz w:val="22"/>
+          <w:szCs w:val="22"/>
+          <w:lang w:bidi="ta-IN"/>
+        </w:rPr>
+      </w:pPr>
+    </w:p>
+    <w:p>
+      <w:pPr>
+        <w:autoSpaceDE w:val="0"/>
+        <w:autoSpaceDN w:val="0"/>
+        <w:adjustRightInd w:val="0"/>
+        <w:spacing w:line="360" w:lineRule="auto"/>
+        <w:rPr>
+          <w:rFonts w:ascii="CMR10" w:hAnsi="CMR10" w:cs="CMR10"/>
+          <w:sz w:val="22"/>
+          <w:szCs w:val="22"/>
+          <w:lang w:bidi="ta-IN"/>
+        </w:rPr>
+      </w:pPr>
+    </w:p>
+    <w:p>
+      <w:pPr>
+        <w:autoSpaceDE w:val="0"/>
+        <w:autoSpaceDN w:val="0"/>
+        <w:adjustRightInd w:val="0"/>
+        <w:spacing w:line="360" w:lineRule="auto"/>
+        <w:rPr>
+          <w:rFonts w:ascii="CMR10" w:hAnsi="CMR10" w:cs="CMR10"/>
+          <w:sz w:val="22"/>
+          <w:szCs w:val="22"/>
+          <w:lang w:bidi="ta-IN"/>
+        </w:rPr>
+      </w:pPr>
+    </w:p>
+    <w:p>
+      <w:pPr>
+        <w:autoSpaceDE w:val="0"/>
+        <w:autoSpaceDN w:val="0"/>
+        <w:adjustRightInd w:val="0"/>
+        <w:spacing w:line="360" w:lineRule="auto"/>
+        <w:rPr>
+          <w:rFonts w:ascii="CMR10" w:hAnsi="CMR10" w:cs="CMR10"/>
+          <w:sz w:val="22"/>
+          <w:szCs w:val="22"/>
+          <w:lang w:bidi="ta-IN"/>
+        </w:rPr>
+      </w:pPr>
+    </w:p>
+    <w:p>
+      <w:pPr>
+        <w:autoSpaceDE w:val="0"/>
+        <w:autoSpaceDN w:val="0"/>
+        <w:adjustRightInd w:val="0"/>
+        <w:spacing w:line="360" w:lineRule="auto"/>
+        <w:rPr>
+          <w:rFonts w:ascii="CMR10" w:hAnsi="CMR10" w:cs="CMR10"/>
+          <w:sz w:val="22"/>
+          <w:szCs w:val="22"/>
+          <w:lang w:bidi="ta-IN"/>
+        </w:rPr>
+      </w:pPr>
+    </w:p>
+    <w:p>
+      <w:pPr>
+        <w:autoSpaceDE w:val="0"/>
+        <w:autoSpaceDN w:val="0"/>
+        <w:adjustRightInd w:val="0"/>
+        <w:rPr>
+          <w:rFonts w:ascii="CMR10" w:hAnsi="CMR10" w:cs="CMR10"/>
+          <w:sz w:val="22"/>
+          <w:szCs w:val="22"/>
+          <w:lang w:bidi="ta-IN"/>
+        </w:rPr>
+      </w:pPr>
+    </w:p>
+    <w:p>
+      <w:pPr>
+        <w:autoSpaceDE w:val="0"/>
+        <w:autoSpaceDN w:val="0"/>
+        <w:adjustRightInd w:val="0"/>
+        <w:rPr>
+          <w:rFonts w:ascii="CMR10" w:hAnsi="CMR10" w:cs="CMR10"/>
+          <w:sz w:val="22"/>
+          <w:szCs w:val="22"/>
+          <w:lang w:bidi="ta-IN"/>
+        </w:rPr>
+      </w:pPr>
+    </w:p>
+    <w:p>
+      <w:pPr>
+        <w:autoSpaceDE w:val="0"/>
+        <w:autoSpaceDN w:val="0"/>
+        <w:adjustRightInd w:val="0"/>
+        <w:rPr>
+          <w:rFonts w:ascii="CMR10" w:hAnsi="CMR10" w:cs="CMR10"/>
+          <w:b/>
+          <w:bCs/>
+          <w:sz w:val="22"/>
+          <w:szCs w:val="22"/>
+          <w:lang w:bidi="ta-IN"/>
+        </w:rPr>
+      </w:pPr>
+      <w:r>
+        <w:rPr>
+          <w:rFonts w:ascii="CMR10" w:hAnsi="CMR10" w:cs="CMR10"/>
+          <w:b/>
+          <w:bCs/>
           <w:sz w:val="22"/>
           <w:szCs w:val="22"/>
           <w:lang w:bidi="ta-IN"/>
@@ -6425,6 +7230,8 @@
       <w:r>
         <w:rPr>
           <w:rFonts w:ascii="CMR8" w:hAnsi="CMR8" w:cs="CMR8"/>
+          <w:b/>
+          <w:bCs/>
           <w:sz w:val="16"/>
           <w:szCs w:val="16"/>
           <w:lang w:bidi="ta-IN"/>
@@ -6434,6 +7241,8 @@
       <w:r>
         <w:rPr>
           <w:rFonts w:ascii="CMR10" w:hAnsi="CMR10" w:cs="CMR10"/>
+          <w:b/>
+          <w:bCs/>
           <w:sz w:val="22"/>
           <w:szCs w:val="22"/>
           <w:lang w:bidi="ta-IN"/>
@@ -6514,16 +7323,7 @@
           <w:szCs w:val="22"/>
           <w:lang w:bidi="ta-IN"/>
         </w:rPr>
-        <w:t>System Re</w:t>
-      </w:r>
-      <w:r>
-        <w:rPr>
-          <w:rFonts w:ascii="CMR10" w:hAnsi="CMR10" w:cs="CMR9"/>
-          <w:sz w:val="22"/>
-          <w:szCs w:val="22"/>
-          <w:lang w:bidi="ta-IN"/>
-        </w:rPr>
-        <w:t>quirement Specification (SRS)</w:t>
+        <w:t>Project Proposal</w:t>
       </w:r>
     </w:p>
     <w:p>
@@ -6551,7 +7351,7 @@
           <w:szCs w:val="22"/>
           <w:lang w:bidi="ta-IN"/>
         </w:rPr>
-        <w:t>System Design Specification</w:t>
+        <w:t>Website</w:t>
       </w:r>
     </w:p>
     <w:p>
@@ -6579,7 +7379,25 @@
           <w:szCs w:val="22"/>
           <w:lang w:bidi="ta-IN"/>
         </w:rPr>
-        <w:t>Fully functional finalized system</w:t>
+        <w:t>A f</w:t>
+      </w:r>
+      <w:r>
+        <w:rPr>
+          <w:rFonts w:ascii="CMR10" w:hAnsi="CMR10" w:cs="CMR9"/>
+          <w:sz w:val="22"/>
+          <w:szCs w:val="22"/>
+          <w:lang w:bidi="ta-IN"/>
+        </w:rPr>
+        <w:t xml:space="preserve">ully functional finalized </w:t>
+      </w:r>
+      <w:r>
+        <w:rPr>
+          <w:rFonts w:ascii="CMR10" w:hAnsi="CMR10" w:cs="CMR9"/>
+          <w:sz w:val="22"/>
+          <w:szCs w:val="22"/>
+          <w:lang w:bidi="ta-IN"/>
+        </w:rPr>
+        <w:t>content management system.</w:t>
       </w:r>
     </w:p>
     <w:p>
@@ -6607,7 +7425,7 @@
           <w:szCs w:val="22"/>
           <w:lang w:bidi="ta-IN"/>
         </w:rPr>
-        <w:t>Test results and test plan</w:t>
+        <w:t>Test plan and Test results</w:t>
       </w:r>
     </w:p>
     <w:p>
@@ -6663,7 +7481,7 @@
           <w:szCs w:val="22"/>
           <w:lang w:bidi="ta-IN"/>
         </w:rPr>
-        <w:t>Technical manual</w:t>
+        <w:t>User training</w:t>
       </w:r>
     </w:p>
     <w:p>
@@ -6691,7 +7509,7 @@
           <w:szCs w:val="22"/>
           <w:lang w:bidi="ta-IN"/>
         </w:rPr>
-        <w:t>Code Listing</w:t>
+        <w:t>Source code</w:t>
       </w:r>
     </w:p>
     <w:p>
@@ -6872,14 +7690,18 @@
         <w:adjustRightInd w:val="0"/>
         <w:rPr>
           <w:rFonts w:ascii="CMR10" w:hAnsi="CMR10" w:cs="CMR10"/>
-          <w:sz w:val="22"/>
-          <w:szCs w:val="22"/>
-          <w:lang w:bidi="ta-IN"/>
-        </w:rPr>
-      </w:pPr>
-      <w:r>
-        <w:rPr>
-          <w:rFonts w:ascii="CMR10" w:hAnsi="CMR10" w:cs="CMR10"/>
+          <w:b/>
+          <w:bCs/>
+          <w:sz w:val="22"/>
+          <w:szCs w:val="22"/>
+          <w:lang w:bidi="ta-IN"/>
+        </w:rPr>
+      </w:pPr>
+      <w:r>
+        <w:rPr>
+          <w:rFonts w:ascii="CMR10" w:hAnsi="CMR10" w:cs="CMR10"/>
+          <w:b/>
+          <w:bCs/>
           <w:sz w:val="22"/>
           <w:szCs w:val="22"/>
           <w:lang w:bidi="ta-IN"/>
@@ -6890,6 +7712,8 @@
       <w:r>
         <w:rPr>
           <w:rFonts w:ascii="CMR10" w:hAnsi="CMR10" w:cs="CMR10"/>
+          <w:b/>
+          <w:bCs/>
           <w:sz w:val="22"/>
           <w:szCs w:val="22"/>
           <w:lang w:bidi="ta-IN"/>
@@ -6900,6 +7724,8 @@
       <w:r>
         <w:rPr>
           <w:rFonts w:ascii="CMR10" w:hAnsi="CMR10" w:cs="CMR10"/>
+          <w:b/>
+          <w:bCs/>
           <w:sz w:val="22"/>
           <w:szCs w:val="22"/>
           <w:lang w:bidi="ta-IN"/>
@@ -7074,6 +7900,33 @@
     </w:p>
     <w:p>
       <w:pPr>
+        <w:pStyle w:val="ListParagraph"/>
+        <w:numPr>
+          <w:ilvl w:val="0"/>
+          <w:numId w:val="5"/>
+        </w:numPr>
+        <w:autoSpaceDE w:val="0"/>
+        <w:autoSpaceDN w:val="0"/>
+        <w:adjustRightInd w:val="0"/>
+        <w:rPr>
+          <w:rFonts w:ascii="CMR10" w:hAnsi="CMR10" w:cs="CMR10"/>
+          <w:sz w:val="22"/>
+          <w:szCs w:val="22"/>
+          <w:lang w:bidi="ta-IN"/>
+        </w:rPr>
+      </w:pPr>
+      <w:r>
+        <w:rPr>
+          <w:rFonts w:ascii="CMR10" w:hAnsi="CMR10" w:cs="CMR10"/>
+          <w:sz w:val="22"/>
+          <w:szCs w:val="22"/>
+          <w:lang w:bidi="ta-IN"/>
+        </w:rPr>
+        <w:t>1Mbps network connection</w:t>
+      </w:r>
+    </w:p>
+    <w:p>
+      <w:pPr>
         <w:autoSpaceDE w:val="0"/>
         <w:autoSpaceDN w:val="0"/>
         <w:adjustRightInd w:val="0"/>
@@ -7189,6 +8042,7 @@
           <w:szCs w:val="22"/>
           <w:lang w:bidi="ta-IN"/>
         </w:rPr>
+        <w:lastRenderedPageBreak/>
         <w:t>XAMPP Server V 3.2.1 upper with Apache server, MySQL, and PHP</w:t>
       </w:r>
     </w:p>
@@ -7216,158 +8070,54 @@
           <w:szCs w:val="22"/>
           <w:lang w:bidi="ta-IN"/>
         </w:rPr>
-        <w:t>NetBeans IDE 12 or later</w:t>
-      </w:r>
-    </w:p>
-    <w:p>
-      <w:pPr>
-        <w:pStyle w:val="ListParagraph"/>
-        <w:numPr>
-          <w:ilvl w:val="0"/>
-          <w:numId w:val="6"/>
-        </w:numPr>
-        <w:autoSpaceDE w:val="0"/>
-        <w:autoSpaceDN w:val="0"/>
-        <w:adjustRightInd w:val="0"/>
-        <w:rPr>
-          <w:rFonts w:ascii="CMR10" w:hAnsi="CMR10" w:cs="CMR10"/>
-          <w:sz w:val="22"/>
-          <w:szCs w:val="22"/>
-          <w:lang w:bidi="ta-IN"/>
-        </w:rPr>
-      </w:pPr>
-      <w:r>
-        <w:rPr>
-          <w:rFonts w:ascii="CMR10" w:hAnsi="CMR10" w:cs="CMR10"/>
-          <w:sz w:val="22"/>
-          <w:szCs w:val="22"/>
-          <w:lang w:bidi="ta-IN"/>
-        </w:rPr>
         <w:t>Chromium-based web browser</w:t>
       </w:r>
     </w:p>
     <w:p>
       <w:pPr>
-        <w:pStyle w:val="ListParagraph"/>
-        <w:numPr>
-          <w:ilvl w:val="0"/>
-          <w:numId w:val="6"/>
-        </w:numPr>
-        <w:autoSpaceDE w:val="0"/>
-        <w:autoSpaceDN w:val="0"/>
-        <w:adjustRightInd w:val="0"/>
-        <w:rPr>
-          <w:rFonts w:ascii="CMR10" w:hAnsi="CMR10" w:cs="CMR10"/>
-          <w:sz w:val="22"/>
-          <w:szCs w:val="22"/>
-          <w:lang w:bidi="ta-IN"/>
-        </w:rPr>
-      </w:pPr>
-      <w:r>
-        <w:rPr>
-          <w:rFonts w:ascii="CMR10" w:hAnsi="CMR10" w:cs="CMR10"/>
-          <w:sz w:val="22"/>
-          <w:szCs w:val="22"/>
-          <w:lang w:bidi="ta-IN"/>
-        </w:rPr>
-        <w:t>Adobe Photoshop</w:t>
-      </w:r>
-    </w:p>
-    <w:p>
-      <w:pPr>
-        <w:pStyle w:val="ListParagraph"/>
-        <w:numPr>
-          <w:ilvl w:val="0"/>
-          <w:numId w:val="6"/>
-        </w:numPr>
-        <w:autoSpaceDE w:val="0"/>
-        <w:autoSpaceDN w:val="0"/>
-        <w:adjustRightInd w:val="0"/>
-        <w:rPr>
-          <w:rFonts w:ascii="CMR10" w:hAnsi="CMR10" w:cs="CMR10"/>
-          <w:sz w:val="22"/>
-          <w:szCs w:val="22"/>
-          <w:lang w:bidi="ta-IN"/>
-        </w:rPr>
-      </w:pPr>
-      <w:r>
-        <w:rPr>
-          <w:rFonts w:ascii="CMR10" w:hAnsi="CMR10" w:cs="CMR10"/>
-          <w:sz w:val="22"/>
-          <w:szCs w:val="22"/>
-          <w:lang w:bidi="ta-IN"/>
-        </w:rPr>
-        <w:t>Microsoft Office 2016 or later</w:t>
-      </w:r>
-    </w:p>
-    <w:p>
-      <w:pPr>
-        <w:pStyle w:val="ListParagraph"/>
-        <w:numPr>
-          <w:ilvl w:val="0"/>
-          <w:numId w:val="6"/>
-        </w:numPr>
-        <w:autoSpaceDE w:val="0"/>
-        <w:autoSpaceDN w:val="0"/>
-        <w:adjustRightInd w:val="0"/>
-        <w:rPr>
-          <w:rFonts w:ascii="CMR10" w:hAnsi="CMR10" w:cs="CMR10"/>
-          <w:sz w:val="22"/>
-          <w:szCs w:val="22"/>
-          <w:lang w:bidi="ta-IN"/>
-        </w:rPr>
-      </w:pPr>
-      <w:r>
-        <w:rPr>
-          <w:rFonts w:ascii="CMR10" w:hAnsi="CMR10" w:cs="CMR10"/>
-          <w:sz w:val="22"/>
-          <w:szCs w:val="22"/>
-          <w:lang w:bidi="ta-IN"/>
-        </w:rPr>
-        <w:t>Figma</w:t>
-      </w:r>
-    </w:p>
-    <w:p>
-      <w:pPr>
-        <w:autoSpaceDE w:val="0"/>
-        <w:autoSpaceDN w:val="0"/>
-        <w:adjustRightInd w:val="0"/>
-        <w:rPr>
-          <w:rFonts w:ascii="CMR10" w:hAnsi="CMR10" w:cs="CMR10"/>
-          <w:sz w:val="22"/>
-          <w:szCs w:val="22"/>
-          <w:lang w:bidi="ta-IN"/>
-        </w:rPr>
-      </w:pPr>
-    </w:p>
-    <w:p>
-      <w:pPr>
-        <w:autoSpaceDE w:val="0"/>
-        <w:autoSpaceDN w:val="0"/>
-        <w:adjustRightInd w:val="0"/>
-        <w:rPr>
-          <w:rFonts w:ascii="CMR10" w:hAnsi="CMR10" w:cs="CMR10"/>
-          <w:sz w:val="22"/>
-          <w:szCs w:val="22"/>
-          <w:lang w:bidi="ta-IN"/>
-        </w:rPr>
-      </w:pPr>
-    </w:p>
-    <w:p>
-      <w:pPr>
-        <w:autoSpaceDE w:val="0"/>
-        <w:autoSpaceDN w:val="0"/>
-        <w:adjustRightInd w:val="0"/>
-        <w:rPr>
-          <w:rFonts w:ascii="CMR10" w:hAnsi="CMR10" w:cs="CMR10"/>
-          <w:sz w:val="22"/>
-          <w:szCs w:val="22"/>
-          <w:lang w:bidi="ta-IN"/>
-        </w:rPr>
-      </w:pPr>
-      <w:r>
-        <w:rPr>
-          <w:rFonts w:ascii="CMR10" w:hAnsi="CMR10" w:cs="CMR10"/>
+        <w:autoSpaceDE w:val="0"/>
+        <w:autoSpaceDN w:val="0"/>
+        <w:adjustRightInd w:val="0"/>
+        <w:rPr>
+          <w:rFonts w:ascii="CMR10" w:hAnsi="CMR10" w:cs="CMR10"/>
+          <w:sz w:val="22"/>
+          <w:szCs w:val="22"/>
+          <w:lang w:bidi="ta-IN"/>
+        </w:rPr>
+      </w:pPr>
+    </w:p>
+    <w:p>
+      <w:pPr>
+        <w:autoSpaceDE w:val="0"/>
+        <w:autoSpaceDN w:val="0"/>
+        <w:adjustRightInd w:val="0"/>
+        <w:rPr>
+          <w:rFonts w:ascii="CMR10" w:hAnsi="CMR10" w:cs="CMR10"/>
+          <w:sz w:val="22"/>
+          <w:szCs w:val="22"/>
+          <w:lang w:bidi="ta-IN"/>
+        </w:rPr>
+      </w:pPr>
+    </w:p>
+    <w:p>
+      <w:pPr>
+        <w:autoSpaceDE w:val="0"/>
+        <w:autoSpaceDN w:val="0"/>
+        <w:adjustRightInd w:val="0"/>
+        <w:rPr>
+          <w:rFonts w:ascii="CMR10" w:hAnsi="CMR10" w:cs="CMR10"/>
+          <w:b/>
+          <w:bCs/>
+          <w:sz w:val="22"/>
+          <w:szCs w:val="22"/>
+          <w:lang w:bidi="ta-IN"/>
+        </w:rPr>
+      </w:pPr>
+      <w:r>
+        <w:rPr>
+          <w:rFonts w:ascii="CMR10" w:hAnsi="CMR10" w:cs="CMR10"/>
+          <w:b/>
+          <w:bCs/>
           <w:sz w:val="22"/>
           <w:szCs w:val="22"/>
           <w:lang w:bidi="ta-IN"/>
@@ -7377,6 +8127,8 @@
       <w:r>
         <w:rPr>
           <w:rFonts w:ascii="CMR10" w:hAnsi="CMR10" w:cs="CMR10"/>
+          <w:b/>
+          <w:bCs/>
           <w:sz w:val="22"/>
           <w:szCs w:val="22"/>
           <w:lang w:bidi="ta-IN"/>
@@ -7386,6 +8138,8 @@
       <w:r>
         <w:rPr>
           <w:rFonts w:ascii="CMR10" w:hAnsi="CMR10" w:cs="CMR10"/>
+          <w:b/>
+          <w:bCs/>
           <w:sz w:val="22"/>
           <w:szCs w:val="22"/>
           <w:lang w:bidi="ta-IN"/>
@@ -7426,7 +8180,7 @@
           <w:sz w:val="22"/>
           <w:szCs w:val="22"/>
         </w:rPr>
-        <w:t>Make sure all the customer requirements are captured according to the scope.</w:t>
+        <w:t>Ensure that all customer needs are documented in accordance with the scope.</w:t>
       </w:r>
     </w:p>
     <w:p>
@@ -7449,31 +8203,7 @@
           <w:sz w:val="22"/>
           <w:szCs w:val="22"/>
         </w:rPr>
-        <w:t>Unit</w:t>
-      </w:r>
-      <w:r>
-        <w:rPr>
-          <w:rFonts w:ascii="CMR10" w:hAnsi="CMR10"/>
-          <w:sz w:val="22"/>
-          <w:szCs w:val="22"/>
-        </w:rPr>
-        <w:t xml:space="preserve"> testing of each stage of the source code and verify</w:t>
-      </w:r>
-      <w:r>
-        <w:rPr>
-          <w:rFonts w:ascii="CMR10" w:hAnsi="CMR10"/>
-          <w:sz w:val="22"/>
-          <w:szCs w:val="22"/>
-        </w:rPr>
-        <w:t>ing</w:t>
-      </w:r>
-      <w:r>
-        <w:rPr>
-          <w:rFonts w:ascii="CMR10" w:hAnsi="CMR10"/>
-          <w:sz w:val="22"/>
-          <w:szCs w:val="22"/>
-        </w:rPr>
-        <w:t xml:space="preserve"> no syntax errors in the code.</w:t>
+        <w:t>Unit testing of each level of the source code and ensuring that there are no syntax issues.</w:t>
       </w:r>
     </w:p>
     <w:p>
@@ -7496,7 +8226,7 @@
           <w:sz w:val="22"/>
           <w:szCs w:val="22"/>
         </w:rPr>
-        <w:t>Test the software and operational behavior with test data.</w:t>
+        <w:t>Use test data to evaluate the software and operational behavior.</w:t>
       </w:r>
     </w:p>
     <w:p>
@@ -7519,39 +8249,25 @@
           <w:sz w:val="22"/>
           <w:szCs w:val="22"/>
         </w:rPr>
-        <w:t xml:space="preserve">Implement </w:t>
-      </w:r>
+        <w:t xml:space="preserve">Test a final functional system in client environments to ensure that it meets </w:t>
+      </w:r>
+      <w:proofErr w:type="gramStart"/>
       <w:r>
         <w:rPr>
           <w:rFonts w:ascii="CMR10" w:hAnsi="CMR10"/>
           <w:sz w:val="22"/>
           <w:szCs w:val="22"/>
         </w:rPr>
-        <w:t xml:space="preserve">a </w:t>
-      </w:r>
+        <w:t>all of</w:t>
+      </w:r>
+      <w:proofErr w:type="gramEnd"/>
       <w:r>
         <w:rPr>
           <w:rFonts w:ascii="CMR10" w:hAnsi="CMR10"/>
           <w:sz w:val="22"/>
           <w:szCs w:val="22"/>
         </w:rPr>
-        <w:t xml:space="preserve">final working system on client environments and make sure </w:t>
-      </w:r>
-      <w:r>
-        <w:rPr>
-          <w:rFonts w:ascii="CMR10" w:hAnsi="CMR10"/>
-          <w:sz w:val="22"/>
-          <w:szCs w:val="22"/>
-        </w:rPr>
-        <w:t>it</w:t>
-      </w:r>
-      <w:r>
-        <w:rPr>
-          <w:rFonts w:ascii="CMR10" w:hAnsi="CMR10"/>
-          <w:sz w:val="22"/>
-          <w:szCs w:val="22"/>
-        </w:rPr>
-        <w:t xml:space="preserve"> covers all the customer requirements.</w:t>
+        <w:t xml:space="preserve"> the customer's needs.</w:t>
       </w:r>
     </w:p>
     <w:p>
@@ -7574,8 +8290,7 @@
           <w:sz w:val="22"/>
           <w:szCs w:val="22"/>
         </w:rPr>
-        <w:lastRenderedPageBreak/>
-        <w:t>User acceptance testing with the client.</w:t>
+        <w:t>With the customer, perform user acceptance testing.</w:t>
       </w:r>
     </w:p>
     <w:sectPr>
@@ -8752,7 +9467,7 @@
         <w:rFonts w:ascii="Symbol" w:hAnsi="Symbol" w:hint="default"/>
       </w:rPr>
     </w:lvl>
-    <w:lvl w:ilvl="1" w:tplc="04090003" w:tentative="1">
+    <w:lvl w:ilvl="1" w:tplc="04090003">
       <w:start w:val="1"/>
       <w:numFmt w:val="bullet"/>
       <w:lvlText w:val="o"/>

</xml_diff>